<commit_message>
Added extra game route
</commit_message>
<xml_diff>
--- a/server/src/assets/swtbahn-standard-routes.docx
+++ b/server/src/assets/swtbahn-standard-routes.docx
@@ -10,7 +10,7 @@
         <mc:AlternateContent>
           <mc:Choice Requires="wps">
             <w:drawing>
-              <wp:anchor distT="0" distB="0" distL="114300" distR="114300" simplePos="0" relativeHeight="251671552" behindDoc="0" locked="0" layoutInCell="1" allowOverlap="1" wp14:anchorId="0FDE916F" wp14:editId="29F0E242">
+              <wp:anchor distT="0" distB="0" distL="114300" distR="114300" simplePos="0" relativeHeight="251671552" behindDoc="0" locked="0" layoutInCell="1" allowOverlap="1" wp14:anchorId="0FDE916F" wp14:editId="51037E5D">
                 <wp:simplePos x="0" y="0"/>
                 <wp:positionH relativeFrom="column">
                   <wp:posOffset>403123</wp:posOffset>
@@ -2018,7 +2018,7 @@
           </mc:Choice>
           <mc:Fallback>
             <w:pict>
-              <v:shape w14:anchorId="20A0CF53" id="Freeform 18" o:spid="_x0000_s1026" style="position:absolute;margin-left:31.75pt;margin-top:556.65pt;width:492.4pt;height:109.15pt;z-index:251671552;visibility:visible;mso-wrap-style:square;mso-wrap-distance-left:9pt;mso-wrap-distance-top:0;mso-wrap-distance-right:9pt;mso-wrap-distance-bottom:0;mso-position-horizontal:absolute;mso-position-horizontal-relative:text;mso-position-vertical:absolute;mso-position-vertical-relative:text;v-text-anchor:middle" coordsize="6253316,1386348" o:gfxdata="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" path="m186812,1386348v-21174,-84698,1996,-10755,-19664,-54077c154039,1306053,172858,1328545,152400,1297858v-2571,-3857,-6937,-6213,-9833,-9833c138876,1283411,136517,1277816,132735,1273277v-4451,-5341,-10480,-9260,-14748,-14748c110732,1249201,104877,1238864,98322,1229032v-3277,-4916,-7190,-9464,-9832,-14749c81935,1201173,76955,1187149,68825,1174954v-3277,-4916,-7190,-9463,-9832,-14748c56676,1155571,56594,1149988,54077,1145458v-5739,-10330,-19665,-29497,-19665,-29497c28938,1099539,28695,1100065,24580,1081548v-1813,-8157,-2889,-16475,-4916,-24581c10292,1019476,19030,1068543,9832,1022554,4315,994968,3279,978329,,948812,1639,891457,2250,834064,4916,776748v1782,-38317,4963,-32258,9832,-63910c28788,621578,12222,709455,24580,653845v15131,-68089,-9344,32457,14749,-63910c40968,583380,40497,575893,44245,570271v3277,-4916,7432,-9350,9832,-14749c77474,502877,51492,544649,73742,511277v9013,-27038,-499,-2814,14748,-29497c92126,475417,94438,468330,98322,462116v4343,-6948,10204,-12847,14749,-19665c118371,434501,122086,425515,127819,417871v4171,-5562,10297,-9408,14748,-14749c146350,398583,148617,392913,152400,388374v4451,-5341,10707,-9091,14748,-14749c171407,367662,172211,359525,176980,353961v5332,-6221,13871,-8955,19665,-14749c202439,333418,206061,325769,211393,319548v30631,-35735,-1311,8719,29497,-34413c244324,280327,246276,274278,250722,270387v8893,-7782,29497,-19665,29497,-19665c306437,211396,272026,258915,304800,226141v28404,-28404,-11662,-1308,24580,-29496l373625,167148r14749,-9832c393290,154039,397517,149351,403122,147483r14749,-4916c446211,123673,418874,140030,447367,127819v6736,-2887,12929,-6945,19665,-9832c471795,115946,476928,114891,481780,113071v8263,-3099,16128,-7297,24581,-9833c514365,100837,522836,100349,530942,98322v5027,-1257,9721,-3659,14748,-4916c553796,91379,562077,90129,570271,88490v6555,-3277,12712,-7514,19664,-9832c597862,76015,606374,75620,614516,73741v84429,-19484,-7818,-1692,83574,-14748c706362,57811,714412,55348,722671,54077v13058,-2009,26219,-3277,39329,-4916c792601,38961,771670,45260,825909,34412v8194,-1639,16309,-3734,24581,-4916c861961,27857,873473,26485,884903,24580v8242,-1374,16338,-3542,24580,-4916c920913,17759,932466,16653,943896,14748v8242,-1374,16252,-4250,24581,-4916c1001188,7215,1034035,6736,1066800,4916l1145458,v92143,5759,53173,-1455,117987,14748l1283109,19664r19665,4916c1309329,27857,1315486,32094,1322438,34412v16826,5609,24614,2476,39329,9833c1367052,46887,1371117,51677,1376516,54077v9471,4209,20873,4083,29496,9832c1448281,92087,1394801,58303,1435509,78658v5285,2642,9464,7190,14749,9832c1454893,90807,1460243,91365,1465006,93406v6736,2887,12861,7110,19665,9832c1484703,103251,1521526,115524,1528916,117987v4916,1639,9937,2992,14748,4916c1551858,126180,1559982,129636,1568245,132735v4852,1819,10113,2599,14748,4916c1591540,141924,1599027,148127,1607574,152400v4635,2317,10113,2599,14748,4916c1630869,161589,1638356,167791,1646903,172064v4635,2317,10218,2399,14748,4916c1671981,182719,1679937,192908,1691148,196645v4916,1639,10218,2399,14748,4916c1716226,207300,1725561,214670,1735393,221225v4916,3278,9143,7964,14749,9833c1759974,234335,1771015,235141,1779638,240890v9832,6555,18287,15927,29497,19664l1838632,270387v4916,3277,9349,7432,14748,9832c1868769,287058,1886199,290881,1902542,294967v3277,3278,5686,7760,9832,9833c1921644,309435,1941871,314632,1941871,314632v37024,24682,-10028,-4297,34412,14748c1981714,331707,1985902,336280,1991032,339212v17014,9723,17863,9233,34413,14749c2030361,357238,2034908,361151,2040193,363793v4635,2318,10219,2399,14749,4916c2065272,374448,2074606,381819,2084438,388374v4916,3278,9263,7638,14749,9832c2107380,401483,2115474,405022,2123767,408038v9740,3542,20873,4084,29497,9833c2172324,430578,2162407,425835,2182761,432619v28347,18898,997,2533,29497,14748c2218994,450254,2224970,454882,2231922,457200v7927,2642,16424,3103,24581,4916c2263099,463582,2269520,465823,2276167,467032v68417,12439,135721,7512,206478,9832l2610464,481780r260555,-4916c2879370,476576,2887252,472303,2895600,471948v68783,-2927,137651,-3277,206477,-4916c3192992,458767,3160607,459421,3293806,467032v11569,661,22960,3154,34413,4916c3363303,477345,3388006,483193,3426542,486696v31283,2844,62359,5056,93406,9833c3551734,501420,3546199,503745,3583858,511277v8193,1639,16423,3103,24580,4916c3615034,517659,3621438,519998,3628103,521109v13032,2172,26219,3277,39329,4916l3726425,540774v6555,1639,13039,3591,19665,4916c3754284,547329,3762565,548579,3770671,550606v5027,1257,9765,3492,14748,4916c3791915,557378,3798528,558799,3805083,560438v4916,3278,9196,7814,14749,9833c3832532,574889,3846051,576826,3859161,580103v68144,17036,-36892,-8891,44245,9832c3916573,592973,3929625,596490,3942735,599767v6555,1639,13255,2779,19665,4916l4006645,619432v4916,1639,9606,4273,14748,4916l4060722,629264r44245,4916c4116465,635617,4127894,637565,4139380,639096r39329,4916c4217662,656997,4197983,652141,4237703,658761v40692,13564,-22875,-6947,63909,14748c4373601,691506,4285631,676843,4365522,688258v9832,3277,19334,7800,29497,9832l4419600,703006v9807,1783,19766,2754,29496,4916c4454155,709046,4458862,711414,4463845,712838v6496,1856,13168,3060,19664,4916c4488492,719178,4493176,721655,4498258,722671v11362,2273,23012,2843,34413,4916c4551213,730958,4568205,738964,4586748,742335v11401,2073,23012,2843,34413,4916c4627808,748460,4634147,751140,4640825,752167v14667,2256,29497,3277,44246,4916c4743334,771652,4651127,749312,4739148,766916v13251,2650,26078,7182,39329,9832c4786671,778387,4794901,779851,4803058,781664v6596,1466,12986,3889,19664,4916c4837389,788836,4852219,789857,4866967,791496v4916,1639,9722,3659,14749,4916c4902498,801608,4919049,802913,4940709,806245v9852,1516,19690,3133,29497,4916c4978427,812656,4986726,813878,4994787,816077v9999,2727,19273,8128,29496,9832c5034115,827548,5044110,828407,5053780,830825v10055,2514,19665,6555,29497,9833c5088193,842297,5092895,844841,5098025,845574r34413,4916c5140632,853767,5148566,857786,5157019,860322v8004,2401,16424,3103,24581,4916c5188196,866704,5194793,868212,5201264,870154v9927,2978,19334,7800,29497,9833c5247148,883264,5264068,884535,5279922,889819v56538,18845,900,1138,68826,19664c5353747,910847,5358437,913276,5363496,914400v9731,2163,19750,2827,29497,4916c5406206,922147,5419502,924875,5432322,929148v9832,3277,19334,7800,29497,9832c5470013,940619,5478158,942522,5486400,943896v11429,1905,23050,2643,34412,4916c5534063,951462,5546812,956423,5560142,958645v13147,2191,40337,6397,54077,9832c5634986,973669,5636495,978412,5658464,993058v4916,3277,10570,5654,14748,9832c5676490,1006167,5679337,1009941,5683045,1012722v9454,7090,20269,12283,29497,19665c5745868,1059048,5717823,1047257,5746954,1056967v15467,11601,21334,17833,39329,24581c5792610,1083920,5799538,1084327,5805948,1086464v8372,2791,16209,7041,24581,9832c5836939,1098433,5843697,1099356,5850193,1101212v4983,1424,9602,4311,14749,4917c5887785,1108817,5910825,1109406,5933767,1111045v45677,11419,-11108,,49162,c5997919,1111045,6008682,1116998,6022258,1120877v23181,6623,26224,5853,54077,9832c6086167,1133986,6095833,1137814,6105832,1140541v40446,11031,9071,-1418,54077,9833c6169964,1152888,6179574,1156929,6189406,1160206v4916,1639,10436,2042,14748,4916c6209070,1168399,6213504,1172554,6218903,1174954v23290,10351,20360,9833,34413,9833e" filled="f" strokecolor="#00b0f0" strokeweight="5pt">
+              <v:shape w14:anchorId="67AF47BB" id="Freeform 18" o:spid="_x0000_s1026" style="position:absolute;margin-left:31.75pt;margin-top:556.65pt;width:492.4pt;height:109.15pt;z-index:251671552;visibility:visible;mso-wrap-style:square;mso-wrap-distance-left:9pt;mso-wrap-distance-top:0;mso-wrap-distance-right:9pt;mso-wrap-distance-bottom:0;mso-position-horizontal:absolute;mso-position-horizontal-relative:text;mso-position-vertical:absolute;mso-position-vertical-relative:text;v-text-anchor:middle" coordsize="6253316,1386348" o:gfxdata="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" path="m186812,1386348v-21174,-84698,1996,-10755,-19664,-54077c154039,1306053,172858,1328545,152400,1297858v-2571,-3857,-6937,-6213,-9833,-9833c138876,1283411,136517,1277816,132735,1273277v-4451,-5341,-10480,-9260,-14748,-14748c110732,1249201,104877,1238864,98322,1229032v-3277,-4916,-7190,-9464,-9832,-14749c81935,1201173,76955,1187149,68825,1174954v-3277,-4916,-7190,-9463,-9832,-14748c56676,1155571,56594,1149988,54077,1145458v-5739,-10330,-19665,-29497,-19665,-29497c28938,1099539,28695,1100065,24580,1081548v-1813,-8157,-2889,-16475,-4916,-24581c10292,1019476,19030,1068543,9832,1022554,4315,994968,3279,978329,,948812,1639,891457,2250,834064,4916,776748v1782,-38317,4963,-32258,9832,-63910c28788,621578,12222,709455,24580,653845v15131,-68089,-9344,32457,14749,-63910c40968,583380,40497,575893,44245,570271v3277,-4916,7432,-9350,9832,-14749c77474,502877,51492,544649,73742,511277v9013,-27038,-499,-2814,14748,-29497c92126,475417,94438,468330,98322,462116v4343,-6948,10204,-12847,14749,-19665c118371,434501,122086,425515,127819,417871v4171,-5562,10297,-9408,14748,-14749c146350,398583,148617,392913,152400,388374v4451,-5341,10707,-9091,14748,-14749c171407,367662,172211,359525,176980,353961v5332,-6221,13871,-8955,19665,-14749c202439,333418,206061,325769,211393,319548v30631,-35735,-1311,8719,29497,-34413c244324,280327,246276,274278,250722,270387v8893,-7782,29497,-19665,29497,-19665c306437,211396,272026,258915,304800,226141v28404,-28404,-11662,-1308,24580,-29496l373625,167148r14749,-9832c393290,154039,397517,149351,403122,147483r14749,-4916c446211,123673,418874,140030,447367,127819v6736,-2887,12929,-6945,19665,-9832c471795,115946,476928,114891,481780,113071v8263,-3099,16128,-7297,24581,-9833c514365,100837,522836,100349,530942,98322v5027,-1257,9721,-3659,14748,-4916c553796,91379,562077,90129,570271,88490v6555,-3277,12712,-7514,19664,-9832c597862,76015,606374,75620,614516,73741v84429,-19484,-7818,-1692,83574,-14748c706362,57811,714412,55348,722671,54077v13058,-2009,26219,-3277,39329,-4916c792601,38961,771670,45260,825909,34412v8194,-1639,16309,-3734,24581,-4916c861961,27857,873473,26485,884903,24580v8242,-1374,16338,-3542,24580,-4916c920913,17759,932466,16653,943896,14748v8242,-1374,16252,-4250,24581,-4916c1001188,7215,1034035,6736,1066800,4916l1145458,v92143,5759,53173,-1455,117987,14748l1283109,19664r19665,4916c1309329,27857,1315486,32094,1322438,34412v16826,5609,24614,2476,39329,9833c1367052,46887,1371117,51677,1376516,54077v9471,4209,20873,4083,29496,9832c1448281,92087,1394801,58303,1435509,78658v5285,2642,9464,7190,14749,9832c1454893,90807,1460243,91365,1465006,93406v6736,2887,12861,7110,19665,9832c1484703,103251,1521526,115524,1528916,117987v4916,1639,9937,2992,14748,4916c1551858,126180,1559982,129636,1568245,132735v4852,1819,10113,2599,14748,4916c1591540,141924,1599027,148127,1607574,152400v4635,2317,10113,2599,14748,4916c1630869,161589,1638356,167791,1646903,172064v4635,2317,10218,2399,14748,4916c1671981,182719,1679937,192908,1691148,196645v4916,1639,10218,2399,14748,4916c1716226,207300,1725561,214670,1735393,221225v4916,3278,9143,7964,14749,9833c1759974,234335,1771015,235141,1779638,240890v9832,6555,18287,15927,29497,19664l1838632,270387v4916,3277,9349,7432,14748,9832c1868769,287058,1886199,290881,1902542,294967v3277,3278,5686,7760,9832,9833c1921644,309435,1941871,314632,1941871,314632v37024,24682,-10028,-4297,34412,14748c1981714,331707,1985902,336280,1991032,339212v17014,9723,17863,9233,34413,14749c2030361,357238,2034908,361151,2040193,363793v4635,2318,10219,2399,14749,4916c2065272,374448,2074606,381819,2084438,388374v4916,3278,9263,7638,14749,9832c2107380,401483,2115474,405022,2123767,408038v9740,3542,20873,4084,29497,9833c2172324,430578,2162407,425835,2182761,432619v28347,18898,997,2533,29497,14748c2218994,450254,2224970,454882,2231922,457200v7927,2642,16424,3103,24581,4916c2263099,463582,2269520,465823,2276167,467032v68417,12439,135721,7512,206478,9832l2610464,481780r260555,-4916c2879370,476576,2887252,472303,2895600,471948v68783,-2927,137651,-3277,206477,-4916c3192992,458767,3160607,459421,3293806,467032v11569,661,22960,3154,34413,4916c3363303,477345,3388006,483193,3426542,486696v31283,2844,62359,5056,93406,9833c3551734,501420,3546199,503745,3583858,511277v8193,1639,16423,3103,24580,4916c3615034,517659,3621438,519998,3628103,521109v13032,2172,26219,3277,39329,4916l3726425,540774v6555,1639,13039,3591,19665,4916c3754284,547329,3762565,548579,3770671,550606v5027,1257,9765,3492,14748,4916c3791915,557378,3798528,558799,3805083,560438v4916,3278,9196,7814,14749,9833c3832532,574889,3846051,576826,3859161,580103v68144,17036,-36892,-8891,44245,9832c3916573,592973,3929625,596490,3942735,599767v6555,1639,13255,2779,19665,4916l4006645,619432v4916,1639,9606,4273,14748,4916l4060722,629264r44245,4916c4116465,635617,4127894,637565,4139380,639096r39329,4916c4217662,656997,4197983,652141,4237703,658761v40692,13564,-22875,-6947,63909,14748c4373601,691506,4285631,676843,4365522,688258v9832,3277,19334,7800,29497,9832l4419600,703006v9807,1783,19766,2754,29496,4916c4454155,709046,4458862,711414,4463845,712838v6496,1856,13168,3060,19664,4916c4488492,719178,4493176,721655,4498258,722671v11362,2273,23012,2843,34413,4916c4551213,730958,4568205,738964,4586748,742335v11401,2073,23012,2843,34413,4916c4627808,748460,4634147,751140,4640825,752167v14667,2256,29497,3277,44246,4916c4743334,771652,4651127,749312,4739148,766916v13251,2650,26078,7182,39329,9832c4786671,778387,4794901,779851,4803058,781664v6596,1466,12986,3889,19664,4916c4837389,788836,4852219,789857,4866967,791496v4916,1639,9722,3659,14749,4916c4902498,801608,4919049,802913,4940709,806245v9852,1516,19690,3133,29497,4916c4978427,812656,4986726,813878,4994787,816077v9999,2727,19273,8128,29496,9832c5034115,827548,5044110,828407,5053780,830825v10055,2514,19665,6555,29497,9833c5088193,842297,5092895,844841,5098025,845574r34413,4916c5140632,853767,5148566,857786,5157019,860322v8004,2401,16424,3103,24581,4916c5188196,866704,5194793,868212,5201264,870154v9927,2978,19334,7800,29497,9833c5247148,883264,5264068,884535,5279922,889819v56538,18845,900,1138,68826,19664c5353747,910847,5358437,913276,5363496,914400v9731,2163,19750,2827,29497,4916c5406206,922147,5419502,924875,5432322,929148v9832,3277,19334,7800,29497,9832c5470013,940619,5478158,942522,5486400,943896v11429,1905,23050,2643,34412,4916c5534063,951462,5546812,956423,5560142,958645v13147,2191,40337,6397,54077,9832c5634986,973669,5636495,978412,5658464,993058v4916,3277,10570,5654,14748,9832c5676490,1006167,5679337,1009941,5683045,1012722v9454,7090,20269,12283,29497,19665c5745868,1059048,5717823,1047257,5746954,1056967v15467,11601,21334,17833,39329,24581c5792610,1083920,5799538,1084327,5805948,1086464v8372,2791,16209,7041,24581,9832c5836939,1098433,5843697,1099356,5850193,1101212v4983,1424,9602,4311,14749,4917c5887785,1108817,5910825,1109406,5933767,1111045v45677,11419,-11108,,49162,c5997919,1111045,6008682,1116998,6022258,1120877v23181,6623,26224,5853,54077,9832c6086167,1133986,6095833,1137814,6105832,1140541v40446,11031,9071,-1418,54077,9833c6169964,1152888,6179574,1156929,6189406,1160206v4916,1639,10436,2042,14748,4916c6209070,1168399,6213504,1172554,6218903,1174954v23290,10351,20360,9833,34413,9833e" filled="f" strokecolor="#00b0f0" strokeweight="5pt">
                 <v:stroke joinstyle="miter"/>
                 <v:path arrowok="t" o:connecttype="custom" o:connectlocs="186812,1386348;167148,1332271;152400,1297858;142567,1288025;132735,1273277;117987,1258529;98322,1229032;88490,1214283;68825,1174954;58993,1160206;54077,1145458;34412,1115961;24580,1081548;19664,1056967;9832,1022554;0,948812;4916,776748;14748,712838;24580,653845;39329,589935;44245,570271;54077,555522;73742,511277;88490,481780;98322,462116;113071,442451;127819,417871;142567,403122;152400,388374;167148,373625;176980,353961;196645,339212;211393,319548;240890,285135;250722,270387;280219,250722;304800,226141;329380,196645;373625,167148;388374,157316;403122,147483;417871,142567;447367,127819;467032,117987;481780,113071;506361,103238;530942,98322;545690,93406;570271,88490;589935,78658;614516,73741;698090,58993;722671,54077;762000,49161;825909,34412;850490,29496;884903,24580;909483,19664;943896,14748;968477,9832;1066800,4916;1145458,0;1263445,14748;1283109,19664;1302774,24580;1322438,34412;1361767,44245;1376516,54077;1406012,63909;1435509,78658;1450258,88490;1465006,93406;1484671,103238;1528916,117987;1543664,122903;1568245,132735;1582993,137651;1607574,152400;1622322,157316;1646903,172064;1661651,176980;1691148,196645;1705896,201561;1735393,221225;1750142,231058;1779638,240890;1809135,260554;1838632,270387;1853380,280219;1902542,294967;1912374,304800;1941871,314632;1976283,329380;1991032,339212;2025445,353961;2040193,363793;2054942,368709;2084438,388374;2099187,398206;2123767,408038;2153264,417871;2182761,432619;2212258,447367;2231922,457200;2256503,462116;2276167,467032;2482645,476864;2610464,481780;2871019,476864;2895600,471948;3102077,467032;3293806,467032;3328219,471948;3426542,486696;3519948,496529;3583858,511277;3608438,516193;3628103,521109;3667432,526025;3726425,540774;3746090,545690;3770671,550606;3785419,555522;3805083,560438;3819832,570271;3859161,580103;3903406,589935;3942735,599767;3962400,604683;4006645,619432;4021393,624348;4060722,629264;4104967,634180;4139380,639096;4178709,644012;4237703,658761;4301612,673509;4365522,688258;4395019,698090;4419600,703006;4449096,707922;4463845,712838;4483509,717754;4498258,722671;4532671,727587;4586748,742335;4621161,747251;4640825,752167;4685071,757083;4739148,766916;4778477,776748;4803058,781664;4822722,786580;4866967,791496;4881716,796412;4940709,806245;4970206,811161;4994787,816077;5024283,825909;5053780,830825;5083277,840658;5098025,845574;5132438,850490;5157019,860322;5181600,865238;5201264,870154;5230761,879987;5279922,889819;5348748,909483;5363496,914400;5392993,919316;5432322,929148;5461819,938980;5486400,943896;5520812,948812;5560142,958645;5614219,968477;5658464,993058;5673212,1002890;5683045,1012722;5712542,1032387;5746954,1056967;5786283,1081548;5805948,1086464;5830529,1096296;5850193,1101212;5864942,1106129;5933767,1111045;5982929,1111045;6022258,1120877;6076335,1130709;6105832,1140541;6159909,1150374;6189406,1160206;6204154,1165122;6218903,1174954;6253316,1184787" o:connectangles="0,0,0,0,0,0,0,0,0,0,0,0,0,0,0,0,0,0,0,0,0,0,0,0,0,0,0,0,0,0,0,0,0,0,0,0,0,0,0,0,0,0,0,0,0,0,0,0,0,0,0,0,0,0,0,0,0,0,0,0,0,0,0,0,0,0,0,0,0,0,0,0,0,0,0,0,0,0,0,0,0,0,0,0,0,0,0,0,0,0,0,0,0,0,0,0,0,0,0,0,0,0,0,0,0,0,0,0,0,0,0,0,0,0,0,0,0,0,0,0,0,0,0,0,0,0,0,0,0,0,0,0,0,0,0,0,0,0,0,0,0,0,0,0,0,0,0,0,0,0,0,0,0,0,0,0,0,0,0,0,0,0,0,0,0,0,0,0,0,0,0,0,0,0,0,0,0,0,0,0,0,0,0,0,0,0,0,0,0,0,0,0,0,0,0,0,0"/>
               </v:shape>
@@ -5599,8 +5599,1477 @@
         </w:drawing>
       </w:r>
     </w:p>
+    <w:p>
+      <w:r>
+        <w:rPr>
+          <w:noProof/>
+        </w:rPr>
+        <mc:AlternateContent>
+          <mc:Choice Requires="wps">
+            <w:drawing>
+              <wp:anchor distT="0" distB="0" distL="114300" distR="114300" simplePos="0" relativeHeight="251676672" behindDoc="0" locked="0" layoutInCell="1" allowOverlap="1" wp14:anchorId="354F4277" wp14:editId="70D5E990">
+                <wp:simplePos x="0" y="0"/>
+                <wp:positionH relativeFrom="column">
+                  <wp:posOffset>4231230</wp:posOffset>
+                </wp:positionH>
+                <wp:positionV relativeFrom="paragraph">
+                  <wp:posOffset>631237</wp:posOffset>
+                </wp:positionV>
+                <wp:extent cx="3112368" cy="2521699"/>
+                <wp:effectExtent l="0" t="25400" r="50165" b="56515"/>
+                <wp:wrapNone/>
+                <wp:docPr id="19" name="Freeform 19"/>
+                <wp:cNvGraphicFramePr/>
+                <a:graphic xmlns:a="http://schemas.openxmlformats.org/drawingml/2006/main">
+                  <a:graphicData uri="http://schemas.microsoft.com/office/word/2010/wordprocessingShape">
+                    <wps:wsp>
+                      <wps:cNvSpPr/>
+                      <wps:spPr>
+                        <a:xfrm>
+                          <a:off x="0" y="0"/>
+                          <a:ext cx="3112368" cy="2521699"/>
+                        </a:xfrm>
+                        <a:custGeom>
+                          <a:avLst/>
+                          <a:gdLst>
+                            <a:gd name="connsiteX0" fmla="*/ 0 w 3112368"/>
+                            <a:gd name="connsiteY0" fmla="*/ 2033262 h 2521699"/>
+                            <a:gd name="connsiteX1" fmla="*/ 102231 w 3112368"/>
+                            <a:gd name="connsiteY1" fmla="*/ 2044621 h 2521699"/>
+                            <a:gd name="connsiteX2" fmla="*/ 136308 w 3112368"/>
+                            <a:gd name="connsiteY2" fmla="*/ 2050300 h 2521699"/>
+                            <a:gd name="connsiteX3" fmla="*/ 187423 w 3112368"/>
+                            <a:gd name="connsiteY3" fmla="*/ 2055980 h 2521699"/>
+                            <a:gd name="connsiteX4" fmla="*/ 227180 w 3112368"/>
+                            <a:gd name="connsiteY4" fmla="*/ 2061659 h 2521699"/>
+                            <a:gd name="connsiteX5" fmla="*/ 323731 w 3112368"/>
+                            <a:gd name="connsiteY5" fmla="*/ 2067339 h 2521699"/>
+                            <a:gd name="connsiteX6" fmla="*/ 391886 w 3112368"/>
+                            <a:gd name="connsiteY6" fmla="*/ 2073018 h 2521699"/>
+                            <a:gd name="connsiteX7" fmla="*/ 460040 w 3112368"/>
+                            <a:gd name="connsiteY7" fmla="*/ 2084377 h 2521699"/>
+                            <a:gd name="connsiteX8" fmla="*/ 505476 w 3112368"/>
+                            <a:gd name="connsiteY8" fmla="*/ 2090057 h 2521699"/>
+                            <a:gd name="connsiteX9" fmla="*/ 533873 w 3112368"/>
+                            <a:gd name="connsiteY9" fmla="*/ 2095736 h 2521699"/>
+                            <a:gd name="connsiteX10" fmla="*/ 579309 w 3112368"/>
+                            <a:gd name="connsiteY10" fmla="*/ 2107095 h 2521699"/>
+                            <a:gd name="connsiteX11" fmla="*/ 624745 w 3112368"/>
+                            <a:gd name="connsiteY11" fmla="*/ 2124134 h 2521699"/>
+                            <a:gd name="connsiteX12" fmla="*/ 647463 w 3112368"/>
+                            <a:gd name="connsiteY12" fmla="*/ 2135493 h 2521699"/>
+                            <a:gd name="connsiteX13" fmla="*/ 681540 w 3112368"/>
+                            <a:gd name="connsiteY13" fmla="*/ 2146852 h 2521699"/>
+                            <a:gd name="connsiteX14" fmla="*/ 704258 w 3112368"/>
+                            <a:gd name="connsiteY14" fmla="*/ 2158211 h 2521699"/>
+                            <a:gd name="connsiteX15" fmla="*/ 721297 w 3112368"/>
+                            <a:gd name="connsiteY15" fmla="*/ 2163891 h 2521699"/>
+                            <a:gd name="connsiteX16" fmla="*/ 738335 w 3112368"/>
+                            <a:gd name="connsiteY16" fmla="*/ 2175250 h 2521699"/>
+                            <a:gd name="connsiteX17" fmla="*/ 783771 w 3112368"/>
+                            <a:gd name="connsiteY17" fmla="*/ 2197968 h 2521699"/>
+                            <a:gd name="connsiteX18" fmla="*/ 806489 w 3112368"/>
+                            <a:gd name="connsiteY18" fmla="*/ 2209327 h 2521699"/>
+                            <a:gd name="connsiteX19" fmla="*/ 829207 w 3112368"/>
+                            <a:gd name="connsiteY19" fmla="*/ 2220686 h 2521699"/>
+                            <a:gd name="connsiteX20" fmla="*/ 886002 w 3112368"/>
+                            <a:gd name="connsiteY20" fmla="*/ 2243404 h 2521699"/>
+                            <a:gd name="connsiteX21" fmla="*/ 903041 w 3112368"/>
+                            <a:gd name="connsiteY21" fmla="*/ 2254763 h 2521699"/>
+                            <a:gd name="connsiteX22" fmla="*/ 942797 w 3112368"/>
+                            <a:gd name="connsiteY22" fmla="*/ 2271801 h 2521699"/>
+                            <a:gd name="connsiteX23" fmla="*/ 965515 w 3112368"/>
+                            <a:gd name="connsiteY23" fmla="*/ 2288840 h 2521699"/>
+                            <a:gd name="connsiteX24" fmla="*/ 999592 w 3112368"/>
+                            <a:gd name="connsiteY24" fmla="*/ 2300199 h 2521699"/>
+                            <a:gd name="connsiteX25" fmla="*/ 1056387 w 3112368"/>
+                            <a:gd name="connsiteY25" fmla="*/ 2328596 h 2521699"/>
+                            <a:gd name="connsiteX26" fmla="*/ 1079105 w 3112368"/>
+                            <a:gd name="connsiteY26" fmla="*/ 2339955 h 2521699"/>
+                            <a:gd name="connsiteX27" fmla="*/ 1096144 w 3112368"/>
+                            <a:gd name="connsiteY27" fmla="*/ 2345635 h 2521699"/>
+                            <a:gd name="connsiteX28" fmla="*/ 1113182 w 3112368"/>
+                            <a:gd name="connsiteY28" fmla="*/ 2356994 h 2521699"/>
+                            <a:gd name="connsiteX29" fmla="*/ 1130221 w 3112368"/>
+                            <a:gd name="connsiteY29" fmla="*/ 2362673 h 2521699"/>
+                            <a:gd name="connsiteX30" fmla="*/ 1152939 w 3112368"/>
+                            <a:gd name="connsiteY30" fmla="*/ 2374032 h 2521699"/>
+                            <a:gd name="connsiteX31" fmla="*/ 1187016 w 3112368"/>
+                            <a:gd name="connsiteY31" fmla="*/ 2385391 h 2521699"/>
+                            <a:gd name="connsiteX32" fmla="*/ 1226772 w 3112368"/>
+                            <a:gd name="connsiteY32" fmla="*/ 2402430 h 2521699"/>
+                            <a:gd name="connsiteX33" fmla="*/ 1249490 w 3112368"/>
+                            <a:gd name="connsiteY33" fmla="*/ 2413789 h 2521699"/>
+                            <a:gd name="connsiteX34" fmla="*/ 1294927 w 3112368"/>
+                            <a:gd name="connsiteY34" fmla="*/ 2425148 h 2521699"/>
+                            <a:gd name="connsiteX35" fmla="*/ 1340363 w 3112368"/>
+                            <a:gd name="connsiteY35" fmla="*/ 2442186 h 2521699"/>
+                            <a:gd name="connsiteX36" fmla="*/ 1385799 w 3112368"/>
+                            <a:gd name="connsiteY36" fmla="*/ 2470584 h 2521699"/>
+                            <a:gd name="connsiteX37" fmla="*/ 1408517 w 3112368"/>
+                            <a:gd name="connsiteY37" fmla="*/ 2487622 h 2521699"/>
+                            <a:gd name="connsiteX38" fmla="*/ 1476671 w 3112368"/>
+                            <a:gd name="connsiteY38" fmla="*/ 2504661 h 2521699"/>
+                            <a:gd name="connsiteX39" fmla="*/ 1522107 w 3112368"/>
+                            <a:gd name="connsiteY39" fmla="*/ 2521699 h 2521699"/>
+                            <a:gd name="connsiteX40" fmla="*/ 1772005 w 3112368"/>
+                            <a:gd name="connsiteY40" fmla="*/ 2516020 h 2521699"/>
+                            <a:gd name="connsiteX41" fmla="*/ 1885595 w 3112368"/>
+                            <a:gd name="connsiteY41" fmla="*/ 2493302 h 2521699"/>
+                            <a:gd name="connsiteX42" fmla="*/ 1919672 w 3112368"/>
+                            <a:gd name="connsiteY42" fmla="*/ 2487622 h 2521699"/>
+                            <a:gd name="connsiteX43" fmla="*/ 1965108 w 3112368"/>
+                            <a:gd name="connsiteY43" fmla="*/ 2476263 h 2521699"/>
+                            <a:gd name="connsiteX44" fmla="*/ 2050300 w 3112368"/>
+                            <a:gd name="connsiteY44" fmla="*/ 2464904 h 2521699"/>
+                            <a:gd name="connsiteX45" fmla="*/ 2107095 w 3112368"/>
+                            <a:gd name="connsiteY45" fmla="*/ 2447866 h 2521699"/>
+                            <a:gd name="connsiteX46" fmla="*/ 2135493 w 3112368"/>
+                            <a:gd name="connsiteY46" fmla="*/ 2436507 h 2521699"/>
+                            <a:gd name="connsiteX47" fmla="*/ 2158211 w 3112368"/>
+                            <a:gd name="connsiteY47" fmla="*/ 2430827 h 2521699"/>
+                            <a:gd name="connsiteX48" fmla="*/ 2192288 w 3112368"/>
+                            <a:gd name="connsiteY48" fmla="*/ 2419468 h 2521699"/>
+                            <a:gd name="connsiteX49" fmla="*/ 2226365 w 3112368"/>
+                            <a:gd name="connsiteY49" fmla="*/ 2408109 h 2521699"/>
+                            <a:gd name="connsiteX50" fmla="*/ 2243404 w 3112368"/>
+                            <a:gd name="connsiteY50" fmla="*/ 2402430 h 2521699"/>
+                            <a:gd name="connsiteX51" fmla="*/ 2277481 w 3112368"/>
+                            <a:gd name="connsiteY51" fmla="*/ 2396750 h 2521699"/>
+                            <a:gd name="connsiteX52" fmla="*/ 2305878 w 3112368"/>
+                            <a:gd name="connsiteY52" fmla="*/ 2385391 h 2521699"/>
+                            <a:gd name="connsiteX53" fmla="*/ 2351314 w 3112368"/>
+                            <a:gd name="connsiteY53" fmla="*/ 2362673 h 2521699"/>
+                            <a:gd name="connsiteX54" fmla="*/ 2374032 w 3112368"/>
+                            <a:gd name="connsiteY54" fmla="*/ 2356994 h 2521699"/>
+                            <a:gd name="connsiteX55" fmla="*/ 2419468 w 3112368"/>
+                            <a:gd name="connsiteY55" fmla="*/ 2334276 h 2521699"/>
+                            <a:gd name="connsiteX56" fmla="*/ 2459225 w 3112368"/>
+                            <a:gd name="connsiteY56" fmla="*/ 2317237 h 2521699"/>
+                            <a:gd name="connsiteX57" fmla="*/ 2476263 w 3112368"/>
+                            <a:gd name="connsiteY57" fmla="*/ 2305878 h 2521699"/>
+                            <a:gd name="connsiteX58" fmla="*/ 2527379 w 3112368"/>
+                            <a:gd name="connsiteY58" fmla="*/ 2249083 h 2521699"/>
+                            <a:gd name="connsiteX59" fmla="*/ 2544417 w 3112368"/>
+                            <a:gd name="connsiteY59" fmla="*/ 2232045 h 2521699"/>
+                            <a:gd name="connsiteX60" fmla="*/ 2572815 w 3112368"/>
+                            <a:gd name="connsiteY60" fmla="*/ 2197968 h 2521699"/>
+                            <a:gd name="connsiteX61" fmla="*/ 2584174 w 3112368"/>
+                            <a:gd name="connsiteY61" fmla="*/ 2180929 h 2521699"/>
+                            <a:gd name="connsiteX62" fmla="*/ 2623930 w 3112368"/>
+                            <a:gd name="connsiteY62" fmla="*/ 2141173 h 2521699"/>
+                            <a:gd name="connsiteX63" fmla="*/ 2652328 w 3112368"/>
+                            <a:gd name="connsiteY63" fmla="*/ 2107095 h 2521699"/>
+                            <a:gd name="connsiteX64" fmla="*/ 2663687 w 3112368"/>
+                            <a:gd name="connsiteY64" fmla="*/ 2090057 h 2521699"/>
+                            <a:gd name="connsiteX65" fmla="*/ 2680725 w 3112368"/>
+                            <a:gd name="connsiteY65" fmla="*/ 2073018 h 2521699"/>
+                            <a:gd name="connsiteX66" fmla="*/ 2692084 w 3112368"/>
+                            <a:gd name="connsiteY66" fmla="*/ 2055980 h 2521699"/>
+                            <a:gd name="connsiteX67" fmla="*/ 2731841 w 3112368"/>
+                            <a:gd name="connsiteY67" fmla="*/ 2016223 h 2521699"/>
+                            <a:gd name="connsiteX68" fmla="*/ 2765918 w 3112368"/>
+                            <a:gd name="connsiteY68" fmla="*/ 1982146 h 2521699"/>
+                            <a:gd name="connsiteX69" fmla="*/ 2782956 w 3112368"/>
+                            <a:gd name="connsiteY69" fmla="*/ 1965108 h 2521699"/>
+                            <a:gd name="connsiteX70" fmla="*/ 2822713 w 3112368"/>
+                            <a:gd name="connsiteY70" fmla="*/ 1931031 h 2521699"/>
+                            <a:gd name="connsiteX71" fmla="*/ 2834072 w 3112368"/>
+                            <a:gd name="connsiteY71" fmla="*/ 1908313 h 2521699"/>
+                            <a:gd name="connsiteX72" fmla="*/ 2873828 w 3112368"/>
+                            <a:gd name="connsiteY72" fmla="*/ 1851518 h 2521699"/>
+                            <a:gd name="connsiteX73" fmla="*/ 2896546 w 3112368"/>
+                            <a:gd name="connsiteY73" fmla="*/ 1806082 h 2521699"/>
+                            <a:gd name="connsiteX74" fmla="*/ 2907905 w 3112368"/>
+                            <a:gd name="connsiteY74" fmla="*/ 1783364 h 2521699"/>
+                            <a:gd name="connsiteX75" fmla="*/ 2930623 w 3112368"/>
+                            <a:gd name="connsiteY75" fmla="*/ 1743607 h 2521699"/>
+                            <a:gd name="connsiteX76" fmla="*/ 2941982 w 3112368"/>
+                            <a:gd name="connsiteY76" fmla="*/ 1726569 h 2521699"/>
+                            <a:gd name="connsiteX77" fmla="*/ 2947662 w 3112368"/>
+                            <a:gd name="connsiteY77" fmla="*/ 1709530 h 2521699"/>
+                            <a:gd name="connsiteX78" fmla="*/ 2970380 w 3112368"/>
+                            <a:gd name="connsiteY78" fmla="*/ 1681133 h 2521699"/>
+                            <a:gd name="connsiteX79" fmla="*/ 2998777 w 3112368"/>
+                            <a:gd name="connsiteY79" fmla="*/ 1630017 h 2521699"/>
+                            <a:gd name="connsiteX80" fmla="*/ 3015816 w 3112368"/>
+                            <a:gd name="connsiteY80" fmla="*/ 1595940 h 2521699"/>
+                            <a:gd name="connsiteX81" fmla="*/ 3049893 w 3112368"/>
+                            <a:gd name="connsiteY81" fmla="*/ 1567543 h 2521699"/>
+                            <a:gd name="connsiteX82" fmla="*/ 3061252 w 3112368"/>
+                            <a:gd name="connsiteY82" fmla="*/ 1550504 h 2521699"/>
+                            <a:gd name="connsiteX83" fmla="*/ 3078290 w 3112368"/>
+                            <a:gd name="connsiteY83" fmla="*/ 1533466 h 2521699"/>
+                            <a:gd name="connsiteX84" fmla="*/ 3083970 w 3112368"/>
+                            <a:gd name="connsiteY84" fmla="*/ 1516427 h 2521699"/>
+                            <a:gd name="connsiteX85" fmla="*/ 3095329 w 3112368"/>
+                            <a:gd name="connsiteY85" fmla="*/ 1499389 h 2521699"/>
+                            <a:gd name="connsiteX86" fmla="*/ 3101009 w 3112368"/>
+                            <a:gd name="connsiteY86" fmla="*/ 1385799 h 2521699"/>
+                            <a:gd name="connsiteX87" fmla="*/ 3112368 w 3112368"/>
+                            <a:gd name="connsiteY87" fmla="*/ 1016631 h 2521699"/>
+                            <a:gd name="connsiteX88" fmla="*/ 3106688 w 3112368"/>
+                            <a:gd name="connsiteY88" fmla="*/ 795130 h 2521699"/>
+                            <a:gd name="connsiteX89" fmla="*/ 3095329 w 3112368"/>
+                            <a:gd name="connsiteY89" fmla="*/ 738335 h 2521699"/>
+                            <a:gd name="connsiteX90" fmla="*/ 3083970 w 3112368"/>
+                            <a:gd name="connsiteY90" fmla="*/ 692899 h 2521699"/>
+                            <a:gd name="connsiteX91" fmla="*/ 3072611 w 3112368"/>
+                            <a:gd name="connsiteY91" fmla="*/ 647463 h 2521699"/>
+                            <a:gd name="connsiteX92" fmla="*/ 3055572 w 3112368"/>
+                            <a:gd name="connsiteY92" fmla="*/ 596348 h 2521699"/>
+                            <a:gd name="connsiteX93" fmla="*/ 3044213 w 3112368"/>
+                            <a:gd name="connsiteY93" fmla="*/ 562271 h 2521699"/>
+                            <a:gd name="connsiteX94" fmla="*/ 3032854 w 3112368"/>
+                            <a:gd name="connsiteY94" fmla="*/ 545232 h 2521699"/>
+                            <a:gd name="connsiteX95" fmla="*/ 3015816 w 3112368"/>
+                            <a:gd name="connsiteY95" fmla="*/ 494117 h 2521699"/>
+                            <a:gd name="connsiteX96" fmla="*/ 3010136 w 3112368"/>
+                            <a:gd name="connsiteY96" fmla="*/ 477078 h 2521699"/>
+                            <a:gd name="connsiteX97" fmla="*/ 2998777 w 3112368"/>
+                            <a:gd name="connsiteY97" fmla="*/ 431642 h 2521699"/>
+                            <a:gd name="connsiteX98" fmla="*/ 2993098 w 3112368"/>
+                            <a:gd name="connsiteY98" fmla="*/ 408924 h 2521699"/>
+                            <a:gd name="connsiteX99" fmla="*/ 2987418 w 3112368"/>
+                            <a:gd name="connsiteY99" fmla="*/ 391886 h 2521699"/>
+                            <a:gd name="connsiteX100" fmla="*/ 2981739 w 3112368"/>
+                            <a:gd name="connsiteY100" fmla="*/ 369168 h 2521699"/>
+                            <a:gd name="connsiteX101" fmla="*/ 2970380 w 3112368"/>
+                            <a:gd name="connsiteY101" fmla="*/ 352129 h 2521699"/>
+                            <a:gd name="connsiteX102" fmla="*/ 2959021 w 3112368"/>
+                            <a:gd name="connsiteY102" fmla="*/ 318052 h 2521699"/>
+                            <a:gd name="connsiteX103" fmla="*/ 2953341 w 3112368"/>
+                            <a:gd name="connsiteY103" fmla="*/ 301014 h 2521699"/>
+                            <a:gd name="connsiteX104" fmla="*/ 2936303 w 3112368"/>
+                            <a:gd name="connsiteY104" fmla="*/ 283975 h 2521699"/>
+                            <a:gd name="connsiteX105" fmla="*/ 2913585 w 3112368"/>
+                            <a:gd name="connsiteY105" fmla="*/ 249898 h 2521699"/>
+                            <a:gd name="connsiteX106" fmla="*/ 2879508 w 3112368"/>
+                            <a:gd name="connsiteY106" fmla="*/ 215821 h 2521699"/>
+                            <a:gd name="connsiteX107" fmla="*/ 2845431 w 3112368"/>
+                            <a:gd name="connsiteY107" fmla="*/ 164705 h 2521699"/>
+                            <a:gd name="connsiteX108" fmla="*/ 2817033 w 3112368"/>
+                            <a:gd name="connsiteY108" fmla="*/ 124949 h 2521699"/>
+                            <a:gd name="connsiteX109" fmla="*/ 2782956 w 3112368"/>
+                            <a:gd name="connsiteY109" fmla="*/ 90872 h 2521699"/>
+                            <a:gd name="connsiteX110" fmla="*/ 2765918 w 3112368"/>
+                            <a:gd name="connsiteY110" fmla="*/ 73833 h 2521699"/>
+                            <a:gd name="connsiteX111" fmla="*/ 2748879 w 3112368"/>
+                            <a:gd name="connsiteY111" fmla="*/ 56795 h 2521699"/>
+                            <a:gd name="connsiteX112" fmla="*/ 2720482 w 3112368"/>
+                            <a:gd name="connsiteY112" fmla="*/ 22718 h 2521699"/>
+                            <a:gd name="connsiteX113" fmla="*/ 2703443 w 3112368"/>
+                            <a:gd name="connsiteY113" fmla="*/ 0 h 2521699"/>
+                          </a:gdLst>
+                          <a:ahLst/>
+                          <a:cxnLst>
+                            <a:cxn ang="0">
+                              <a:pos x="connsiteX0" y="connsiteY0"/>
+                            </a:cxn>
+                            <a:cxn ang="0">
+                              <a:pos x="connsiteX1" y="connsiteY1"/>
+                            </a:cxn>
+                            <a:cxn ang="0">
+                              <a:pos x="connsiteX2" y="connsiteY2"/>
+                            </a:cxn>
+                            <a:cxn ang="0">
+                              <a:pos x="connsiteX3" y="connsiteY3"/>
+                            </a:cxn>
+                            <a:cxn ang="0">
+                              <a:pos x="connsiteX4" y="connsiteY4"/>
+                            </a:cxn>
+                            <a:cxn ang="0">
+                              <a:pos x="connsiteX5" y="connsiteY5"/>
+                            </a:cxn>
+                            <a:cxn ang="0">
+                              <a:pos x="connsiteX6" y="connsiteY6"/>
+                            </a:cxn>
+                            <a:cxn ang="0">
+                              <a:pos x="connsiteX7" y="connsiteY7"/>
+                            </a:cxn>
+                            <a:cxn ang="0">
+                              <a:pos x="connsiteX8" y="connsiteY8"/>
+                            </a:cxn>
+                            <a:cxn ang="0">
+                              <a:pos x="connsiteX9" y="connsiteY9"/>
+                            </a:cxn>
+                            <a:cxn ang="0">
+                              <a:pos x="connsiteX10" y="connsiteY10"/>
+                            </a:cxn>
+                            <a:cxn ang="0">
+                              <a:pos x="connsiteX11" y="connsiteY11"/>
+                            </a:cxn>
+                            <a:cxn ang="0">
+                              <a:pos x="connsiteX12" y="connsiteY12"/>
+                            </a:cxn>
+                            <a:cxn ang="0">
+                              <a:pos x="connsiteX13" y="connsiteY13"/>
+                            </a:cxn>
+                            <a:cxn ang="0">
+                              <a:pos x="connsiteX14" y="connsiteY14"/>
+                            </a:cxn>
+                            <a:cxn ang="0">
+                              <a:pos x="connsiteX15" y="connsiteY15"/>
+                            </a:cxn>
+                            <a:cxn ang="0">
+                              <a:pos x="connsiteX16" y="connsiteY16"/>
+                            </a:cxn>
+                            <a:cxn ang="0">
+                              <a:pos x="connsiteX17" y="connsiteY17"/>
+                            </a:cxn>
+                            <a:cxn ang="0">
+                              <a:pos x="connsiteX18" y="connsiteY18"/>
+                            </a:cxn>
+                            <a:cxn ang="0">
+                              <a:pos x="connsiteX19" y="connsiteY19"/>
+                            </a:cxn>
+                            <a:cxn ang="0">
+                              <a:pos x="connsiteX20" y="connsiteY20"/>
+                            </a:cxn>
+                            <a:cxn ang="0">
+                              <a:pos x="connsiteX21" y="connsiteY21"/>
+                            </a:cxn>
+                            <a:cxn ang="0">
+                              <a:pos x="connsiteX22" y="connsiteY22"/>
+                            </a:cxn>
+                            <a:cxn ang="0">
+                              <a:pos x="connsiteX23" y="connsiteY23"/>
+                            </a:cxn>
+                            <a:cxn ang="0">
+                              <a:pos x="connsiteX24" y="connsiteY24"/>
+                            </a:cxn>
+                            <a:cxn ang="0">
+                              <a:pos x="connsiteX25" y="connsiteY25"/>
+                            </a:cxn>
+                            <a:cxn ang="0">
+                              <a:pos x="connsiteX26" y="connsiteY26"/>
+                            </a:cxn>
+                            <a:cxn ang="0">
+                              <a:pos x="connsiteX27" y="connsiteY27"/>
+                            </a:cxn>
+                            <a:cxn ang="0">
+                              <a:pos x="connsiteX28" y="connsiteY28"/>
+                            </a:cxn>
+                            <a:cxn ang="0">
+                              <a:pos x="connsiteX29" y="connsiteY29"/>
+                            </a:cxn>
+                            <a:cxn ang="0">
+                              <a:pos x="connsiteX30" y="connsiteY30"/>
+                            </a:cxn>
+                            <a:cxn ang="0">
+                              <a:pos x="connsiteX31" y="connsiteY31"/>
+                            </a:cxn>
+                            <a:cxn ang="0">
+                              <a:pos x="connsiteX32" y="connsiteY32"/>
+                            </a:cxn>
+                            <a:cxn ang="0">
+                              <a:pos x="connsiteX33" y="connsiteY33"/>
+                            </a:cxn>
+                            <a:cxn ang="0">
+                              <a:pos x="connsiteX34" y="connsiteY34"/>
+                            </a:cxn>
+                            <a:cxn ang="0">
+                              <a:pos x="connsiteX35" y="connsiteY35"/>
+                            </a:cxn>
+                            <a:cxn ang="0">
+                              <a:pos x="connsiteX36" y="connsiteY36"/>
+                            </a:cxn>
+                            <a:cxn ang="0">
+                              <a:pos x="connsiteX37" y="connsiteY37"/>
+                            </a:cxn>
+                            <a:cxn ang="0">
+                              <a:pos x="connsiteX38" y="connsiteY38"/>
+                            </a:cxn>
+                            <a:cxn ang="0">
+                              <a:pos x="connsiteX39" y="connsiteY39"/>
+                            </a:cxn>
+                            <a:cxn ang="0">
+                              <a:pos x="connsiteX40" y="connsiteY40"/>
+                            </a:cxn>
+                            <a:cxn ang="0">
+                              <a:pos x="connsiteX41" y="connsiteY41"/>
+                            </a:cxn>
+                            <a:cxn ang="0">
+                              <a:pos x="connsiteX42" y="connsiteY42"/>
+                            </a:cxn>
+                            <a:cxn ang="0">
+                              <a:pos x="connsiteX43" y="connsiteY43"/>
+                            </a:cxn>
+                            <a:cxn ang="0">
+                              <a:pos x="connsiteX44" y="connsiteY44"/>
+                            </a:cxn>
+                            <a:cxn ang="0">
+                              <a:pos x="connsiteX45" y="connsiteY45"/>
+                            </a:cxn>
+                            <a:cxn ang="0">
+                              <a:pos x="connsiteX46" y="connsiteY46"/>
+                            </a:cxn>
+                            <a:cxn ang="0">
+                              <a:pos x="connsiteX47" y="connsiteY47"/>
+                            </a:cxn>
+                            <a:cxn ang="0">
+                              <a:pos x="connsiteX48" y="connsiteY48"/>
+                            </a:cxn>
+                            <a:cxn ang="0">
+                              <a:pos x="connsiteX49" y="connsiteY49"/>
+                            </a:cxn>
+                            <a:cxn ang="0">
+                              <a:pos x="connsiteX50" y="connsiteY50"/>
+                            </a:cxn>
+                            <a:cxn ang="0">
+                              <a:pos x="connsiteX51" y="connsiteY51"/>
+                            </a:cxn>
+                            <a:cxn ang="0">
+                              <a:pos x="connsiteX52" y="connsiteY52"/>
+                            </a:cxn>
+                            <a:cxn ang="0">
+                              <a:pos x="connsiteX53" y="connsiteY53"/>
+                            </a:cxn>
+                            <a:cxn ang="0">
+                              <a:pos x="connsiteX54" y="connsiteY54"/>
+                            </a:cxn>
+                            <a:cxn ang="0">
+                              <a:pos x="connsiteX55" y="connsiteY55"/>
+                            </a:cxn>
+                            <a:cxn ang="0">
+                              <a:pos x="connsiteX56" y="connsiteY56"/>
+                            </a:cxn>
+                            <a:cxn ang="0">
+                              <a:pos x="connsiteX57" y="connsiteY57"/>
+                            </a:cxn>
+                            <a:cxn ang="0">
+                              <a:pos x="connsiteX58" y="connsiteY58"/>
+                            </a:cxn>
+                            <a:cxn ang="0">
+                              <a:pos x="connsiteX59" y="connsiteY59"/>
+                            </a:cxn>
+                            <a:cxn ang="0">
+                              <a:pos x="connsiteX60" y="connsiteY60"/>
+                            </a:cxn>
+                            <a:cxn ang="0">
+                              <a:pos x="connsiteX61" y="connsiteY61"/>
+                            </a:cxn>
+                            <a:cxn ang="0">
+                              <a:pos x="connsiteX62" y="connsiteY62"/>
+                            </a:cxn>
+                            <a:cxn ang="0">
+                              <a:pos x="connsiteX63" y="connsiteY63"/>
+                            </a:cxn>
+                            <a:cxn ang="0">
+                              <a:pos x="connsiteX64" y="connsiteY64"/>
+                            </a:cxn>
+                            <a:cxn ang="0">
+                              <a:pos x="connsiteX65" y="connsiteY65"/>
+                            </a:cxn>
+                            <a:cxn ang="0">
+                              <a:pos x="connsiteX66" y="connsiteY66"/>
+                            </a:cxn>
+                            <a:cxn ang="0">
+                              <a:pos x="connsiteX67" y="connsiteY67"/>
+                            </a:cxn>
+                            <a:cxn ang="0">
+                              <a:pos x="connsiteX68" y="connsiteY68"/>
+                            </a:cxn>
+                            <a:cxn ang="0">
+                              <a:pos x="connsiteX69" y="connsiteY69"/>
+                            </a:cxn>
+                            <a:cxn ang="0">
+                              <a:pos x="connsiteX70" y="connsiteY70"/>
+                            </a:cxn>
+                            <a:cxn ang="0">
+                              <a:pos x="connsiteX71" y="connsiteY71"/>
+                            </a:cxn>
+                            <a:cxn ang="0">
+                              <a:pos x="connsiteX72" y="connsiteY72"/>
+                            </a:cxn>
+                            <a:cxn ang="0">
+                              <a:pos x="connsiteX73" y="connsiteY73"/>
+                            </a:cxn>
+                            <a:cxn ang="0">
+                              <a:pos x="connsiteX74" y="connsiteY74"/>
+                            </a:cxn>
+                            <a:cxn ang="0">
+                              <a:pos x="connsiteX75" y="connsiteY75"/>
+                            </a:cxn>
+                            <a:cxn ang="0">
+                              <a:pos x="connsiteX76" y="connsiteY76"/>
+                            </a:cxn>
+                            <a:cxn ang="0">
+                              <a:pos x="connsiteX77" y="connsiteY77"/>
+                            </a:cxn>
+                            <a:cxn ang="0">
+                              <a:pos x="connsiteX78" y="connsiteY78"/>
+                            </a:cxn>
+                            <a:cxn ang="0">
+                              <a:pos x="connsiteX79" y="connsiteY79"/>
+                            </a:cxn>
+                            <a:cxn ang="0">
+                              <a:pos x="connsiteX80" y="connsiteY80"/>
+                            </a:cxn>
+                            <a:cxn ang="0">
+                              <a:pos x="connsiteX81" y="connsiteY81"/>
+                            </a:cxn>
+                            <a:cxn ang="0">
+                              <a:pos x="connsiteX82" y="connsiteY82"/>
+                            </a:cxn>
+                            <a:cxn ang="0">
+                              <a:pos x="connsiteX83" y="connsiteY83"/>
+                            </a:cxn>
+                            <a:cxn ang="0">
+                              <a:pos x="connsiteX84" y="connsiteY84"/>
+                            </a:cxn>
+                            <a:cxn ang="0">
+                              <a:pos x="connsiteX85" y="connsiteY85"/>
+                            </a:cxn>
+                            <a:cxn ang="0">
+                              <a:pos x="connsiteX86" y="connsiteY86"/>
+                            </a:cxn>
+                            <a:cxn ang="0">
+                              <a:pos x="connsiteX87" y="connsiteY87"/>
+                            </a:cxn>
+                            <a:cxn ang="0">
+                              <a:pos x="connsiteX88" y="connsiteY88"/>
+                            </a:cxn>
+                            <a:cxn ang="0">
+                              <a:pos x="connsiteX89" y="connsiteY89"/>
+                            </a:cxn>
+                            <a:cxn ang="0">
+                              <a:pos x="connsiteX90" y="connsiteY90"/>
+                            </a:cxn>
+                            <a:cxn ang="0">
+                              <a:pos x="connsiteX91" y="connsiteY91"/>
+                            </a:cxn>
+                            <a:cxn ang="0">
+                              <a:pos x="connsiteX92" y="connsiteY92"/>
+                            </a:cxn>
+                            <a:cxn ang="0">
+                              <a:pos x="connsiteX93" y="connsiteY93"/>
+                            </a:cxn>
+                            <a:cxn ang="0">
+                              <a:pos x="connsiteX94" y="connsiteY94"/>
+                            </a:cxn>
+                            <a:cxn ang="0">
+                              <a:pos x="connsiteX95" y="connsiteY95"/>
+                            </a:cxn>
+                            <a:cxn ang="0">
+                              <a:pos x="connsiteX96" y="connsiteY96"/>
+                            </a:cxn>
+                            <a:cxn ang="0">
+                              <a:pos x="connsiteX97" y="connsiteY97"/>
+                            </a:cxn>
+                            <a:cxn ang="0">
+                              <a:pos x="connsiteX98" y="connsiteY98"/>
+                            </a:cxn>
+                            <a:cxn ang="0">
+                              <a:pos x="connsiteX99" y="connsiteY99"/>
+                            </a:cxn>
+                            <a:cxn ang="0">
+                              <a:pos x="connsiteX100" y="connsiteY100"/>
+                            </a:cxn>
+                            <a:cxn ang="0">
+                              <a:pos x="connsiteX101" y="connsiteY101"/>
+                            </a:cxn>
+                            <a:cxn ang="0">
+                              <a:pos x="connsiteX102" y="connsiteY102"/>
+                            </a:cxn>
+                            <a:cxn ang="0">
+                              <a:pos x="connsiteX103" y="connsiteY103"/>
+                            </a:cxn>
+                            <a:cxn ang="0">
+                              <a:pos x="connsiteX104" y="connsiteY104"/>
+                            </a:cxn>
+                            <a:cxn ang="0">
+                              <a:pos x="connsiteX105" y="connsiteY105"/>
+                            </a:cxn>
+                            <a:cxn ang="0">
+                              <a:pos x="connsiteX106" y="connsiteY106"/>
+                            </a:cxn>
+                            <a:cxn ang="0">
+                              <a:pos x="connsiteX107" y="connsiteY107"/>
+                            </a:cxn>
+                            <a:cxn ang="0">
+                              <a:pos x="connsiteX108" y="connsiteY108"/>
+                            </a:cxn>
+                            <a:cxn ang="0">
+                              <a:pos x="connsiteX109" y="connsiteY109"/>
+                            </a:cxn>
+                            <a:cxn ang="0">
+                              <a:pos x="connsiteX110" y="connsiteY110"/>
+                            </a:cxn>
+                            <a:cxn ang="0">
+                              <a:pos x="connsiteX111" y="connsiteY111"/>
+                            </a:cxn>
+                            <a:cxn ang="0">
+                              <a:pos x="connsiteX112" y="connsiteY112"/>
+                            </a:cxn>
+                            <a:cxn ang="0">
+                              <a:pos x="connsiteX113" y="connsiteY113"/>
+                            </a:cxn>
+                          </a:cxnLst>
+                          <a:rect l="l" t="t" r="r" b="b"/>
+                          <a:pathLst>
+                            <a:path w="3112368" h="2521699">
+                              <a:moveTo>
+                                <a:pt x="0" y="2033262"/>
+                              </a:moveTo>
+                              <a:cubicBezTo>
+                                <a:pt x="111933" y="2049251"/>
+                                <a:pt x="-53985" y="2026243"/>
+                                <a:pt x="102231" y="2044621"/>
+                              </a:cubicBezTo>
+                              <a:cubicBezTo>
+                                <a:pt x="113668" y="2045966"/>
+                                <a:pt x="124893" y="2048778"/>
+                                <a:pt x="136308" y="2050300"/>
+                              </a:cubicBezTo>
+                              <a:cubicBezTo>
+                                <a:pt x="153301" y="2052566"/>
+                                <a:pt x="170412" y="2053854"/>
+                                <a:pt x="187423" y="2055980"/>
+                              </a:cubicBezTo>
+                              <a:cubicBezTo>
+                                <a:pt x="200706" y="2057640"/>
+                                <a:pt x="213839" y="2060547"/>
+                                <a:pt x="227180" y="2061659"/>
+                              </a:cubicBezTo>
+                              <a:cubicBezTo>
+                                <a:pt x="259308" y="2064336"/>
+                                <a:pt x="291568" y="2065121"/>
+                                <a:pt x="323731" y="2067339"/>
+                              </a:cubicBezTo>
+                              <a:cubicBezTo>
+                                <a:pt x="346474" y="2068907"/>
+                                <a:pt x="369168" y="2071125"/>
+                                <a:pt x="391886" y="2073018"/>
+                              </a:cubicBezTo>
+                              <a:cubicBezTo>
+                                <a:pt x="428339" y="2080309"/>
+                                <a:pt x="417759" y="2078740"/>
+                                <a:pt x="460040" y="2084377"/>
+                              </a:cubicBezTo>
+                              <a:cubicBezTo>
+                                <a:pt x="475169" y="2086394"/>
+                                <a:pt x="490390" y="2087736"/>
+                                <a:pt x="505476" y="2090057"/>
+                              </a:cubicBezTo>
+                              <a:cubicBezTo>
+                                <a:pt x="515017" y="2091525"/>
+                                <a:pt x="524467" y="2093565"/>
+                                <a:pt x="533873" y="2095736"/>
+                              </a:cubicBezTo>
+                              <a:cubicBezTo>
+                                <a:pt x="549085" y="2099246"/>
+                                <a:pt x="579309" y="2107095"/>
+                                <a:pt x="579309" y="2107095"/>
+                              </a:cubicBezTo>
+                              <a:cubicBezTo>
+                                <a:pt x="642548" y="2138717"/>
+                                <a:pt x="562892" y="2100940"/>
+                                <a:pt x="624745" y="2124134"/>
+                              </a:cubicBezTo>
+                              <a:cubicBezTo>
+                                <a:pt x="632672" y="2127107"/>
+                                <a:pt x="639602" y="2132349"/>
+                                <a:pt x="647463" y="2135493"/>
+                              </a:cubicBezTo>
+                              <a:cubicBezTo>
+                                <a:pt x="658580" y="2139940"/>
+                                <a:pt x="670831" y="2141497"/>
+                                <a:pt x="681540" y="2146852"/>
+                              </a:cubicBezTo>
+                              <a:cubicBezTo>
+                                <a:pt x="689113" y="2150638"/>
+                                <a:pt x="696476" y="2154876"/>
+                                <a:pt x="704258" y="2158211"/>
+                              </a:cubicBezTo>
+                              <a:cubicBezTo>
+                                <a:pt x="709761" y="2160569"/>
+                                <a:pt x="715942" y="2161214"/>
+                                <a:pt x="721297" y="2163891"/>
+                              </a:cubicBezTo>
+                              <a:cubicBezTo>
+                                <a:pt x="727402" y="2166944"/>
+                                <a:pt x="732343" y="2171981"/>
+                                <a:pt x="738335" y="2175250"/>
+                              </a:cubicBezTo>
+                              <a:cubicBezTo>
+                                <a:pt x="753200" y="2183358"/>
+                                <a:pt x="768626" y="2190395"/>
+                                <a:pt x="783771" y="2197968"/>
+                              </a:cubicBezTo>
+                              <a:lnTo>
+                                <a:pt x="806489" y="2209327"/>
+                              </a:lnTo>
+                              <a:cubicBezTo>
+                                <a:pt x="814062" y="2213113"/>
+                                <a:pt x="821346" y="2217542"/>
+                                <a:pt x="829207" y="2220686"/>
+                              </a:cubicBezTo>
+                              <a:cubicBezTo>
+                                <a:pt x="848139" y="2228259"/>
+                                <a:pt x="869036" y="2232094"/>
+                                <a:pt x="886002" y="2243404"/>
+                              </a:cubicBezTo>
+                              <a:cubicBezTo>
+                                <a:pt x="891682" y="2247190"/>
+                                <a:pt x="896936" y="2251710"/>
+                                <a:pt x="903041" y="2254763"/>
+                              </a:cubicBezTo>
+                              <a:cubicBezTo>
+                                <a:pt x="941685" y="2274084"/>
+                                <a:pt x="895528" y="2242257"/>
+                                <a:pt x="942797" y="2271801"/>
+                              </a:cubicBezTo>
+                              <a:cubicBezTo>
+                                <a:pt x="950824" y="2276818"/>
+                                <a:pt x="957048" y="2284607"/>
+                                <a:pt x="965515" y="2288840"/>
+                              </a:cubicBezTo>
+                              <a:cubicBezTo>
+                                <a:pt x="976224" y="2294195"/>
+                                <a:pt x="989629" y="2293557"/>
+                                <a:pt x="999592" y="2300199"/>
+                              </a:cubicBezTo>
+                              <a:cubicBezTo>
+                                <a:pt x="1040164" y="2327247"/>
+                                <a:pt x="1020425" y="2319606"/>
+                                <a:pt x="1056387" y="2328596"/>
+                              </a:cubicBezTo>
+                              <a:cubicBezTo>
+                                <a:pt x="1063960" y="2332382"/>
+                                <a:pt x="1071323" y="2336620"/>
+                                <a:pt x="1079105" y="2339955"/>
+                              </a:cubicBezTo>
+                              <a:cubicBezTo>
+                                <a:pt x="1084608" y="2342313"/>
+                                <a:pt x="1090789" y="2342958"/>
+                                <a:pt x="1096144" y="2345635"/>
+                              </a:cubicBezTo>
+                              <a:cubicBezTo>
+                                <a:pt x="1102249" y="2348688"/>
+                                <a:pt x="1107077" y="2353941"/>
+                                <a:pt x="1113182" y="2356994"/>
+                              </a:cubicBezTo>
+                              <a:cubicBezTo>
+                                <a:pt x="1118537" y="2359671"/>
+                                <a:pt x="1124718" y="2360315"/>
+                                <a:pt x="1130221" y="2362673"/>
+                              </a:cubicBezTo>
+                              <a:cubicBezTo>
+                                <a:pt x="1138003" y="2366008"/>
+                                <a:pt x="1145078" y="2370888"/>
+                                <a:pt x="1152939" y="2374032"/>
+                              </a:cubicBezTo>
+                              <a:cubicBezTo>
+                                <a:pt x="1164056" y="2378479"/>
+                                <a:pt x="1187016" y="2385391"/>
+                                <a:pt x="1187016" y="2385391"/>
+                              </a:cubicBezTo>
+                              <a:cubicBezTo>
+                                <a:pt x="1221543" y="2408410"/>
+                                <a:pt x="1184859" y="2386712"/>
+                                <a:pt x="1226772" y="2402430"/>
+                              </a:cubicBezTo>
+                              <a:cubicBezTo>
+                                <a:pt x="1234699" y="2405403"/>
+                                <a:pt x="1241458" y="2411112"/>
+                                <a:pt x="1249490" y="2413789"/>
+                              </a:cubicBezTo>
+                              <a:cubicBezTo>
+                                <a:pt x="1264301" y="2418726"/>
+                                <a:pt x="1280963" y="2418166"/>
+                                <a:pt x="1294927" y="2425148"/>
+                              </a:cubicBezTo>
+                              <a:cubicBezTo>
+                                <a:pt x="1324627" y="2439998"/>
+                                <a:pt x="1309431" y="2434454"/>
+                                <a:pt x="1340363" y="2442186"/>
+                              </a:cubicBezTo>
+                              <a:cubicBezTo>
+                                <a:pt x="1404708" y="2490446"/>
+                                <a:pt x="1323441" y="2431611"/>
+                                <a:pt x="1385799" y="2470584"/>
+                              </a:cubicBezTo>
+                              <a:cubicBezTo>
+                                <a:pt x="1393826" y="2475601"/>
+                                <a:pt x="1400051" y="2483389"/>
+                                <a:pt x="1408517" y="2487622"/>
+                              </a:cubicBezTo>
+                              <a:cubicBezTo>
+                                <a:pt x="1436059" y="2501393"/>
+                                <a:pt x="1447576" y="2498195"/>
+                                <a:pt x="1476671" y="2504661"/>
+                              </a:cubicBezTo>
+                              <a:cubicBezTo>
+                                <a:pt x="1486690" y="2506887"/>
+                                <a:pt x="1516576" y="2519487"/>
+                                <a:pt x="1522107" y="2521699"/>
+                              </a:cubicBezTo>
+                              <a:cubicBezTo>
+                                <a:pt x="1605406" y="2519806"/>
+                                <a:pt x="1688803" y="2520477"/>
+                                <a:pt x="1772005" y="2516020"/>
+                              </a:cubicBezTo>
+                              <a:cubicBezTo>
+                                <a:pt x="1845672" y="2512074"/>
+                                <a:pt x="1824516" y="2503483"/>
+                                <a:pt x="1885595" y="2493302"/>
+                              </a:cubicBezTo>
+                              <a:cubicBezTo>
+                                <a:pt x="1896954" y="2491409"/>
+                                <a:pt x="1908412" y="2490035"/>
+                                <a:pt x="1919672" y="2487622"/>
+                              </a:cubicBezTo>
+                              <a:cubicBezTo>
+                                <a:pt x="1934937" y="2484351"/>
+                                <a:pt x="1949653" y="2478471"/>
+                                <a:pt x="1965108" y="2476263"/>
+                              </a:cubicBezTo>
+                              <a:cubicBezTo>
+                                <a:pt x="2019974" y="2468426"/>
+                                <a:pt x="1991581" y="2472245"/>
+                                <a:pt x="2050300" y="2464904"/>
+                              </a:cubicBezTo>
+                              <a:cubicBezTo>
+                                <a:pt x="2097875" y="2441116"/>
+                                <a:pt x="2044867" y="2464837"/>
+                                <a:pt x="2107095" y="2447866"/>
+                              </a:cubicBezTo>
+                              <a:cubicBezTo>
+                                <a:pt x="2116931" y="2445184"/>
+                                <a:pt x="2125821" y="2439731"/>
+                                <a:pt x="2135493" y="2436507"/>
+                              </a:cubicBezTo>
+                              <a:cubicBezTo>
+                                <a:pt x="2142898" y="2434039"/>
+                                <a:pt x="2150734" y="2433070"/>
+                                <a:pt x="2158211" y="2430827"/>
+                              </a:cubicBezTo>
+                              <a:cubicBezTo>
+                                <a:pt x="2169679" y="2427386"/>
+                                <a:pt x="2180929" y="2423254"/>
+                                <a:pt x="2192288" y="2419468"/>
+                              </a:cubicBezTo>
+                              <a:lnTo>
+                                <a:pt x="2226365" y="2408109"/>
+                              </a:lnTo>
+                              <a:cubicBezTo>
+                                <a:pt x="2232045" y="2406216"/>
+                                <a:pt x="2237499" y="2403414"/>
+                                <a:pt x="2243404" y="2402430"/>
+                              </a:cubicBezTo>
+                              <a:lnTo>
+                                <a:pt x="2277481" y="2396750"/>
+                              </a:lnTo>
+                              <a:cubicBezTo>
+                                <a:pt x="2286947" y="2392964"/>
+                                <a:pt x="2296621" y="2389663"/>
+                                <a:pt x="2305878" y="2385391"/>
+                              </a:cubicBezTo>
+                              <a:cubicBezTo>
+                                <a:pt x="2321252" y="2378295"/>
+                                <a:pt x="2334886" y="2366780"/>
+                                <a:pt x="2351314" y="2362673"/>
+                              </a:cubicBezTo>
+                              <a:lnTo>
+                                <a:pt x="2374032" y="2356994"/>
+                              </a:lnTo>
+                              <a:cubicBezTo>
+                                <a:pt x="2389177" y="2349421"/>
+                                <a:pt x="2403404" y="2339631"/>
+                                <a:pt x="2419468" y="2334276"/>
+                              </a:cubicBezTo>
+                              <a:cubicBezTo>
+                                <a:pt x="2438583" y="2327904"/>
+                                <a:pt x="2439575" y="2328466"/>
+                                <a:pt x="2459225" y="2317237"/>
+                              </a:cubicBezTo>
+                              <a:cubicBezTo>
+                                <a:pt x="2465151" y="2313850"/>
+                                <a:pt x="2471161" y="2310413"/>
+                                <a:pt x="2476263" y="2305878"/>
+                              </a:cubicBezTo>
+                              <a:cubicBezTo>
+                                <a:pt x="2527887" y="2259989"/>
+                                <a:pt x="2494306" y="2287668"/>
+                                <a:pt x="2527379" y="2249083"/>
+                              </a:cubicBezTo>
+                              <a:cubicBezTo>
+                                <a:pt x="2532606" y="2242985"/>
+                                <a:pt x="2539749" y="2238581"/>
+                                <a:pt x="2544417" y="2232045"/>
+                              </a:cubicBezTo>
+                              <a:cubicBezTo>
+                                <a:pt x="2570620" y="2195361"/>
+                                <a:pt x="2539225" y="2220361"/>
+                                <a:pt x="2572815" y="2197968"/>
+                              </a:cubicBezTo>
+                              <a:cubicBezTo>
+                                <a:pt x="2576601" y="2192288"/>
+                                <a:pt x="2579608" y="2186003"/>
+                                <a:pt x="2584174" y="2180929"/>
+                              </a:cubicBezTo>
+                              <a:cubicBezTo>
+                                <a:pt x="2596711" y="2166999"/>
+                                <a:pt x="2613534" y="2156767"/>
+                                <a:pt x="2623930" y="2141173"/>
+                              </a:cubicBezTo>
+                              <a:cubicBezTo>
+                                <a:pt x="2652129" y="2098874"/>
+                                <a:pt x="2615890" y="2150820"/>
+                                <a:pt x="2652328" y="2107095"/>
+                              </a:cubicBezTo>
+                              <a:cubicBezTo>
+                                <a:pt x="2656698" y="2101851"/>
+                                <a:pt x="2659317" y="2095301"/>
+                                <a:pt x="2663687" y="2090057"/>
+                              </a:cubicBezTo>
+                              <a:cubicBezTo>
+                                <a:pt x="2668829" y="2083887"/>
+                                <a:pt x="2675583" y="2079188"/>
+                                <a:pt x="2680725" y="2073018"/>
+                              </a:cubicBezTo>
+                              <a:cubicBezTo>
+                                <a:pt x="2685095" y="2067774"/>
+                                <a:pt x="2687518" y="2061054"/>
+                                <a:pt x="2692084" y="2055980"/>
+                              </a:cubicBezTo>
+                              <a:cubicBezTo>
+                                <a:pt x="2704622" y="2042050"/>
+                                <a:pt x="2718589" y="2029475"/>
+                                <a:pt x="2731841" y="2016223"/>
+                              </a:cubicBezTo>
+                              <a:lnTo>
+                                <a:pt x="2765918" y="1982146"/>
+                              </a:lnTo>
+                              <a:cubicBezTo>
+                                <a:pt x="2771597" y="1976467"/>
+                                <a:pt x="2776531" y="1969927"/>
+                                <a:pt x="2782956" y="1965108"/>
+                              </a:cubicBezTo>
+                              <a:cubicBezTo>
+                                <a:pt x="2812100" y="1943250"/>
+                                <a:pt x="2798980" y="1954762"/>
+                                <a:pt x="2822713" y="1931031"/>
+                              </a:cubicBezTo>
+                              <a:cubicBezTo>
+                                <a:pt x="2826499" y="1923458"/>
+                                <a:pt x="2829585" y="1915493"/>
+                                <a:pt x="2834072" y="1908313"/>
+                              </a:cubicBezTo>
+                              <a:cubicBezTo>
+                                <a:pt x="2851878" y="1879822"/>
+                                <a:pt x="2856565" y="1886045"/>
+                                <a:pt x="2873828" y="1851518"/>
+                              </a:cubicBezTo>
+                              <a:lnTo>
+                                <a:pt x="2896546" y="1806082"/>
+                              </a:lnTo>
+                              <a:cubicBezTo>
+                                <a:pt x="2900332" y="1798509"/>
+                                <a:pt x="2903209" y="1790409"/>
+                                <a:pt x="2907905" y="1783364"/>
+                              </a:cubicBezTo>
+                              <a:cubicBezTo>
+                                <a:pt x="2935584" y="1741845"/>
+                                <a:pt x="2901795" y="1794056"/>
+                                <a:pt x="2930623" y="1743607"/>
+                              </a:cubicBezTo>
+                              <a:cubicBezTo>
+                                <a:pt x="2934010" y="1737681"/>
+                                <a:pt x="2938929" y="1732674"/>
+                                <a:pt x="2941982" y="1726569"/>
+                              </a:cubicBezTo>
+                              <a:cubicBezTo>
+                                <a:pt x="2944659" y="1721214"/>
+                                <a:pt x="2944489" y="1714607"/>
+                                <a:pt x="2947662" y="1709530"/>
+                              </a:cubicBezTo>
+                              <a:cubicBezTo>
+                                <a:pt x="2954087" y="1699251"/>
+                                <a:pt x="2963429" y="1691064"/>
+                                <a:pt x="2970380" y="1681133"/>
+                              </a:cubicBezTo>
+                              <a:cubicBezTo>
+                                <a:pt x="2978315" y="1669797"/>
+                                <a:pt x="2992804" y="1643955"/>
+                                <a:pt x="2998777" y="1630017"/>
+                              </a:cubicBezTo>
+                              <a:cubicBezTo>
+                                <a:pt x="3007817" y="1608924"/>
+                                <a:pt x="2999767" y="1615200"/>
+                                <a:pt x="3015816" y="1595940"/>
+                              </a:cubicBezTo>
+                              <a:cubicBezTo>
+                                <a:pt x="3029481" y="1579541"/>
+                                <a:pt x="3033140" y="1578712"/>
+                                <a:pt x="3049893" y="1567543"/>
+                              </a:cubicBezTo>
+                              <a:cubicBezTo>
+                                <a:pt x="3053679" y="1561863"/>
+                                <a:pt x="3056882" y="1555748"/>
+                                <a:pt x="3061252" y="1550504"/>
+                              </a:cubicBezTo>
+                              <a:cubicBezTo>
+                                <a:pt x="3066394" y="1544334"/>
+                                <a:pt x="3073835" y="1540149"/>
+                                <a:pt x="3078290" y="1533466"/>
+                              </a:cubicBezTo>
+                              <a:cubicBezTo>
+                                <a:pt x="3081611" y="1528485"/>
+                                <a:pt x="3081293" y="1521782"/>
+                                <a:pt x="3083970" y="1516427"/>
+                              </a:cubicBezTo>
+                              <a:cubicBezTo>
+                                <a:pt x="3087023" y="1510322"/>
+                                <a:pt x="3091543" y="1505068"/>
+                                <a:pt x="3095329" y="1499389"/>
+                              </a:cubicBezTo>
+                              <a:cubicBezTo>
+                                <a:pt x="3097222" y="1461526"/>
+                                <a:pt x="3100025" y="1423697"/>
+                                <a:pt x="3101009" y="1385799"/>
+                              </a:cubicBezTo>
+                              <a:cubicBezTo>
+                                <a:pt x="3110564" y="1017945"/>
+                                <a:pt x="3092790" y="1173242"/>
+                                <a:pt x="3112368" y="1016631"/>
+                              </a:cubicBezTo>
+                              <a:cubicBezTo>
+                                <a:pt x="3110475" y="942797"/>
+                                <a:pt x="3111202" y="868850"/>
+                                <a:pt x="3106688" y="795130"/>
+                              </a:cubicBezTo>
+                              <a:cubicBezTo>
+                                <a:pt x="3105508" y="775859"/>
+                                <a:pt x="3099115" y="757267"/>
+                                <a:pt x="3095329" y="738335"/>
+                              </a:cubicBezTo>
+                              <a:cubicBezTo>
+                                <a:pt x="3081435" y="668861"/>
+                                <a:pt x="3097070" y="740931"/>
+                                <a:pt x="3083970" y="692899"/>
+                              </a:cubicBezTo>
+                              <a:cubicBezTo>
+                                <a:pt x="3079862" y="677838"/>
+                                <a:pt x="3077548" y="662273"/>
+                                <a:pt x="3072611" y="647463"/>
+                              </a:cubicBezTo>
+                              <a:lnTo>
+                                <a:pt x="3055572" y="596348"/>
+                              </a:lnTo>
+                              <a:cubicBezTo>
+                                <a:pt x="3055570" y="596343"/>
+                                <a:pt x="3044217" y="562276"/>
+                                <a:pt x="3044213" y="562271"/>
+                              </a:cubicBezTo>
+                              <a:lnTo>
+                                <a:pt x="3032854" y="545232"/>
+                              </a:lnTo>
+                              <a:lnTo>
+                                <a:pt x="3015816" y="494117"/>
+                              </a:lnTo>
+                              <a:cubicBezTo>
+                                <a:pt x="3013923" y="488437"/>
+                                <a:pt x="3011588" y="482886"/>
+                                <a:pt x="3010136" y="477078"/>
+                              </a:cubicBezTo>
+                              <a:lnTo>
+                                <a:pt x="2998777" y="431642"/>
+                              </a:lnTo>
+                              <a:cubicBezTo>
+                                <a:pt x="2996884" y="424069"/>
+                                <a:pt x="2995567" y="416329"/>
+                                <a:pt x="2993098" y="408924"/>
+                              </a:cubicBezTo>
+                              <a:cubicBezTo>
+                                <a:pt x="2991205" y="403245"/>
+                                <a:pt x="2989063" y="397642"/>
+                                <a:pt x="2987418" y="391886"/>
+                              </a:cubicBezTo>
+                              <a:cubicBezTo>
+                                <a:pt x="2985274" y="384381"/>
+                                <a:pt x="2984814" y="376343"/>
+                                <a:pt x="2981739" y="369168"/>
+                              </a:cubicBezTo>
+                              <a:cubicBezTo>
+                                <a:pt x="2979050" y="362894"/>
+                                <a:pt x="2973152" y="358367"/>
+                                <a:pt x="2970380" y="352129"/>
+                              </a:cubicBezTo>
+                              <a:cubicBezTo>
+                                <a:pt x="2965517" y="341188"/>
+                                <a:pt x="2962807" y="329411"/>
+                                <a:pt x="2959021" y="318052"/>
+                              </a:cubicBezTo>
+                              <a:cubicBezTo>
+                                <a:pt x="2957128" y="312373"/>
+                                <a:pt x="2957574" y="305247"/>
+                                <a:pt x="2953341" y="301014"/>
+                              </a:cubicBezTo>
+                              <a:cubicBezTo>
+                                <a:pt x="2947662" y="295334"/>
+                                <a:pt x="2941234" y="290315"/>
+                                <a:pt x="2936303" y="283975"/>
+                              </a:cubicBezTo>
+                              <a:cubicBezTo>
+                                <a:pt x="2927922" y="273199"/>
+                                <a:pt x="2923238" y="259551"/>
+                                <a:pt x="2913585" y="249898"/>
+                              </a:cubicBezTo>
+                              <a:cubicBezTo>
+                                <a:pt x="2902226" y="238539"/>
+                                <a:pt x="2888419" y="229187"/>
+                                <a:pt x="2879508" y="215821"/>
+                              </a:cubicBezTo>
+                              <a:lnTo>
+                                <a:pt x="2845431" y="164705"/>
+                              </a:lnTo>
+                              <a:cubicBezTo>
+                                <a:pt x="2837530" y="152854"/>
+                                <a:pt x="2826090" y="135012"/>
+                                <a:pt x="2817033" y="124949"/>
+                              </a:cubicBezTo>
+                              <a:cubicBezTo>
+                                <a:pt x="2806287" y="113009"/>
+                                <a:pt x="2794315" y="102231"/>
+                                <a:pt x="2782956" y="90872"/>
+                              </a:cubicBezTo>
+                              <a:lnTo>
+                                <a:pt x="2765918" y="73833"/>
+                              </a:lnTo>
+                              <a:cubicBezTo>
+                                <a:pt x="2760238" y="68153"/>
+                                <a:pt x="2753334" y="63478"/>
+                                <a:pt x="2748879" y="56795"/>
+                              </a:cubicBezTo>
+                              <a:cubicBezTo>
+                                <a:pt x="2720676" y="14490"/>
+                                <a:pt x="2756924" y="66449"/>
+                                <a:pt x="2720482" y="22718"/>
+                              </a:cubicBezTo>
+                              <a:cubicBezTo>
+                                <a:pt x="2688389" y="-15794"/>
+                                <a:pt x="2721500" y="18054"/>
+                                <a:pt x="2703443" y="0"/>
+                              </a:cubicBezTo>
+                            </a:path>
+                          </a:pathLst>
+                        </a:custGeom>
+                        <a:noFill/>
+                        <a:ln w="63500">
+                          <a:solidFill>
+                            <a:schemeClr val="accent1"/>
+                          </a:solidFill>
+                        </a:ln>
+                      </wps:spPr>
+                      <wps:style>
+                        <a:lnRef idx="2">
+                          <a:schemeClr val="accent1">
+                            <a:shade val="50000"/>
+                          </a:schemeClr>
+                        </a:lnRef>
+                        <a:fillRef idx="1">
+                          <a:schemeClr val="accent1"/>
+                        </a:fillRef>
+                        <a:effectRef idx="0">
+                          <a:schemeClr val="accent1"/>
+                        </a:effectRef>
+                        <a:fontRef idx="minor">
+                          <a:schemeClr val="lt1"/>
+                        </a:fontRef>
+                      </wps:style>
+                      <wps:bodyPr rot="0" spcFirstLastPara="0" vertOverflow="overflow" horzOverflow="overflow" vert="horz" wrap="square" lIns="91440" tIns="45720" rIns="91440" bIns="45720" numCol="1" spcCol="0" rtlCol="0" fromWordArt="0" anchor="ctr" anchorCtr="0" forceAA="0" compatLnSpc="1">
+                        <a:prstTxWarp prst="textNoShape">
+                          <a:avLst/>
+                        </a:prstTxWarp>
+                        <a:noAutofit/>
+                      </wps:bodyPr>
+                    </wps:wsp>
+                  </a:graphicData>
+                </a:graphic>
+              </wp:anchor>
+            </w:drawing>
+          </mc:Choice>
+          <mc:Fallback>
+            <w:pict>
+              <v:shape w14:anchorId="51F92366" id="Freeform 19" o:spid="_x0000_s1026" style="position:absolute;margin-left:333.15pt;margin-top:49.7pt;width:245.05pt;height:198.55pt;z-index:251676672;visibility:visible;mso-wrap-style:square;mso-wrap-distance-left:9pt;mso-wrap-distance-top:0;mso-wrap-distance-right:9pt;mso-wrap-distance-bottom:0;mso-position-horizontal:absolute;mso-position-horizontal-relative:text;mso-position-vertical:absolute;mso-position-vertical-relative:text;v-text-anchor:middle" coordsize="3112368,2521699" o:gfxdata="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" path="m,2033262v111933,15989,-53985,-7019,102231,11359c113668,2045966,124893,2048778,136308,2050300v16993,2266,34104,3554,51115,5680c200706,2057640,213839,2060547,227180,2061659v32128,2677,64388,3462,96551,5680c346474,2068907,369168,2071125,391886,2073018v36453,7291,25873,5722,68154,11359c475169,2086394,490390,2087736,505476,2090057v9541,1468,18991,3508,28397,5679c549085,2099246,579309,2107095,579309,2107095v63239,31622,-16417,-6155,45436,17039c632672,2127107,639602,2132349,647463,2135493v11117,4447,23368,6004,34077,11359c689113,2150638,696476,2154876,704258,2158211v5503,2358,11684,3003,17039,5680c727402,2166944,732343,2171981,738335,2175250v14865,8108,30291,15145,45436,22718l806489,2209327v7573,3786,14857,8215,22718,11359c848139,2228259,869036,2232094,886002,2243404v5680,3786,10934,8306,17039,11359c941685,2274084,895528,2242257,942797,2271801v8027,5017,14251,12806,22718,17039c976224,2294195,989629,2293557,999592,2300199v40572,27048,20833,19407,56795,28397c1063960,2332382,1071323,2336620,1079105,2339955v5503,2358,11684,3003,17039,5680c1102249,2348688,1107077,2353941,1113182,2356994v5355,2677,11536,3321,17039,5679c1138003,2366008,1145078,2370888,1152939,2374032v11117,4447,34077,11359,34077,11359c1221543,2408410,1184859,2386712,1226772,2402430v7927,2973,14686,8682,22718,11359c1264301,2418726,1280963,2418166,1294927,2425148v29700,14850,14504,9306,45436,17038c1404708,2490446,1323441,2431611,1385799,2470584v8027,5017,14252,12805,22718,17038c1436059,2501393,1447576,2498195,1476671,2504661v10019,2226,39905,14826,45436,17038c1605406,2519806,1688803,2520477,1772005,2516020v73667,-3946,52511,-12537,113590,-22718c1896954,2491409,1908412,2490035,1919672,2487622v15265,-3271,29981,-9151,45436,-11359c2019974,2468426,1991581,2472245,2050300,2464904v47575,-23788,-5433,-67,56795,-17038c2116931,2445184,2125821,2439731,2135493,2436507v7405,-2468,15241,-3437,22718,-5680c2169679,2427386,2180929,2423254,2192288,2419468r34077,-11359c2232045,2406216,2237499,2403414,2243404,2402430r34077,-5680c2286947,2392964,2296621,2389663,2305878,2385391v15374,-7096,29008,-18611,45436,-22718l2374032,2356994v15145,-7573,29372,-17363,45436,-22718c2438583,2327904,2439575,2328466,2459225,2317237v5926,-3387,11936,-6824,17038,-11359c2527887,2259989,2494306,2287668,2527379,2249083v5227,-6098,12370,-10502,17038,-17038c2570620,2195361,2539225,2220361,2572815,2197968v3786,-5680,6793,-11965,11359,-17039c2596711,2166999,2613534,2156767,2623930,2141173v28199,-42299,-8040,9647,28398,-34078c2656698,2101851,2659317,2095301,2663687,2090057v5142,-6170,11896,-10869,17038,-17039c2685095,2067774,2687518,2061054,2692084,2055980v12538,-13930,26505,-26505,39757,-39757l2765918,1982146v5679,-5679,10613,-12219,17038,-17038c2812100,1943250,2798980,1954762,2822713,1931031v3786,-7573,6872,-15538,11359,-22718c2851878,1879822,2856565,1886045,2873828,1851518r22718,-45436c2900332,1798509,2903209,1790409,2907905,1783364v27679,-41519,-6110,10692,22718,-39757c2934010,1737681,2938929,1732674,2941982,1726569v2677,-5355,2507,-11962,5680,-17039c2954087,1699251,2963429,1691064,2970380,1681133v7935,-11336,22424,-37178,28397,-51116c3007817,1608924,2999767,1615200,3015816,1595940v13665,-16399,17324,-17228,34077,-28397c3053679,1561863,3056882,1555748,3061252,1550504v5142,-6170,12583,-10355,17038,-17038c3081611,1528485,3081293,1521782,3083970,1516427v3053,-6105,7573,-11359,11359,-17038c3097222,1461526,3100025,1423697,3101009,1385799v9555,-367854,-8219,-212557,11359,-369168c3110475,942797,3111202,868850,3106688,795130v-1180,-19271,-7573,-37863,-11359,-56795c3081435,668861,3097070,740931,3083970,692899v-4108,-15061,-6422,-30626,-11359,-45436l3055572,596348v-2,-5,-11355,-34072,-11359,-34077l3032854,545232r-17038,-51115c3013923,488437,3011588,482886,3010136,477078r-11359,-45436c2996884,424069,2995567,416329,2993098,408924v-1893,-5679,-4035,-11282,-5680,-17038c2985274,384381,2984814,376343,2981739,369168v-2689,-6274,-8587,-10801,-11359,-17039c2965517,341188,2962807,329411,2959021,318052v-1893,-5679,-1447,-12805,-5680,-17038c2947662,295334,2941234,290315,2936303,283975v-8381,-10776,-13065,-24424,-22718,-34077c2902226,238539,2888419,229187,2879508,215821r-34077,-51116c2837530,152854,2826090,135012,2817033,124949v-10746,-11940,-22718,-22718,-34077,-34077l2765918,73833v-5680,-5680,-12584,-10355,-17039,-17038c2720676,14490,2756924,66449,2720482,22718,2688389,-15794,2721500,18054,2703443,e" filled="f" strokecolor="#4472c4 [3204]" strokeweight="5pt">
+                <v:stroke joinstyle="miter"/>
+                <v:path arrowok="t" o:connecttype="custom" o:connectlocs="0,2033262;102231,2044621;136308,2050300;187423,2055980;227180,2061659;323731,2067339;391886,2073018;460040,2084377;505476,2090057;533873,2095736;579309,2107095;624745,2124134;647463,2135493;681540,2146852;704258,2158211;721297,2163891;738335,2175250;783771,2197968;806489,2209327;829207,2220686;886002,2243404;903041,2254763;942797,2271801;965515,2288840;999592,2300199;1056387,2328596;1079105,2339955;1096144,2345635;1113182,2356994;1130221,2362673;1152939,2374032;1187016,2385391;1226772,2402430;1249490,2413789;1294927,2425148;1340363,2442186;1385799,2470584;1408517,2487622;1476671,2504661;1522107,2521699;1772005,2516020;1885595,2493302;1919672,2487622;1965108,2476263;2050300,2464904;2107095,2447866;2135493,2436507;2158211,2430827;2192288,2419468;2226365,2408109;2243404,2402430;2277481,2396750;2305878,2385391;2351314,2362673;2374032,2356994;2419468,2334276;2459225,2317237;2476263,2305878;2527379,2249083;2544417,2232045;2572815,2197968;2584174,2180929;2623930,2141173;2652328,2107095;2663687,2090057;2680725,2073018;2692084,2055980;2731841,2016223;2765918,1982146;2782956,1965108;2822713,1931031;2834072,1908313;2873828,1851518;2896546,1806082;2907905,1783364;2930623,1743607;2941982,1726569;2947662,1709530;2970380,1681133;2998777,1630017;3015816,1595940;3049893,1567543;3061252,1550504;3078290,1533466;3083970,1516427;3095329,1499389;3101009,1385799;3112368,1016631;3106688,795130;3095329,738335;3083970,692899;3072611,647463;3055572,596348;3044213,562271;3032854,545232;3015816,494117;3010136,477078;2998777,431642;2993098,408924;2987418,391886;2981739,369168;2970380,352129;2959021,318052;2953341,301014;2936303,283975;2913585,249898;2879508,215821;2845431,164705;2817033,124949;2782956,90872;2765918,73833;2748879,56795;2720482,22718;2703443,0" o:connectangles="0,0,0,0,0,0,0,0,0,0,0,0,0,0,0,0,0,0,0,0,0,0,0,0,0,0,0,0,0,0,0,0,0,0,0,0,0,0,0,0,0,0,0,0,0,0,0,0,0,0,0,0,0,0,0,0,0,0,0,0,0,0,0,0,0,0,0,0,0,0,0,0,0,0,0,0,0,0,0,0,0,0,0,0,0,0,0,0,0,0,0,0,0,0,0,0,0,0,0,0,0,0,0,0,0,0,0,0,0,0,0,0,0,0"/>
+              </v:shape>
+            </w:pict>
+          </mc:Fallback>
+        </mc:AlternateContent>
+      </w:r>
+      <w:r>
+        <w:rPr>
+          <w:noProof/>
+        </w:rPr>
+        <mc:AlternateContent>
+          <mc:Choice Requires="wps">
+            <w:drawing>
+              <wp:anchor distT="0" distB="0" distL="114300" distR="114300" simplePos="0" relativeHeight="251675648" behindDoc="0" locked="0" layoutInCell="1" allowOverlap="1" wp14:anchorId="120DBF1F" wp14:editId="5B986090">
+                <wp:simplePos x="0" y="0"/>
+                <wp:positionH relativeFrom="column">
+                  <wp:posOffset>6699250</wp:posOffset>
+                </wp:positionH>
+                <wp:positionV relativeFrom="paragraph">
+                  <wp:posOffset>391160</wp:posOffset>
+                </wp:positionV>
+                <wp:extent cx="270387" cy="270387"/>
+                <wp:effectExtent l="0" t="0" r="0" b="0"/>
+                <wp:wrapNone/>
+                <wp:docPr id="17" name="Oval 17"/>
+                <wp:cNvGraphicFramePr/>
+                <a:graphic xmlns:a="http://schemas.openxmlformats.org/drawingml/2006/main">
+                  <a:graphicData uri="http://schemas.microsoft.com/office/word/2010/wordprocessingShape">
+                    <wps:wsp>
+                      <wps:cNvSpPr/>
+                      <wps:spPr>
+                        <a:xfrm>
+                          <a:off x="0" y="0"/>
+                          <a:ext cx="270387" cy="270387"/>
+                        </a:xfrm>
+                        <a:prstGeom prst="ellipse">
+                          <a:avLst/>
+                        </a:prstGeom>
+                        <a:solidFill>
+                          <a:schemeClr val="accent1"/>
+                        </a:solidFill>
+                        <a:ln>
+                          <a:noFill/>
+                        </a:ln>
+                      </wps:spPr>
+                      <wps:style>
+                        <a:lnRef idx="2">
+                          <a:schemeClr val="accent1">
+                            <a:shade val="50000"/>
+                          </a:schemeClr>
+                        </a:lnRef>
+                        <a:fillRef idx="1">
+                          <a:schemeClr val="accent1"/>
+                        </a:fillRef>
+                        <a:effectRef idx="0">
+                          <a:schemeClr val="accent1"/>
+                        </a:effectRef>
+                        <a:fontRef idx="minor">
+                          <a:schemeClr val="lt1"/>
+                        </a:fontRef>
+                      </wps:style>
+                      <wps:txbx>
+                        <w:txbxContent>
+                          <w:p>
+                            <w:pPr>
+                              <w:jc w:val="center"/>
+                              <w:rPr>
+                                <w:lang w:val="en-US"/>
+                              </w:rPr>
+                            </w:pPr>
+                            <w:r>
+                              <w:rPr>
+                                <w:lang w:val="en-US"/>
+                              </w:rPr>
+                              <w:t>%</w:t>
+                            </w:r>
+                          </w:p>
+                        </w:txbxContent>
+                      </wps:txbx>
+                      <wps:bodyPr rot="0" spcFirstLastPara="0" vertOverflow="overflow" horzOverflow="overflow" vert="horz" wrap="square" lIns="0" tIns="0" rIns="0" bIns="0" numCol="1" spcCol="0" rtlCol="0" fromWordArt="0" anchor="ctr" anchorCtr="0" forceAA="0" compatLnSpc="1">
+                        <a:prstTxWarp prst="textNoShape">
+                          <a:avLst/>
+                        </a:prstTxWarp>
+                        <a:noAutofit/>
+                      </wps:bodyPr>
+                    </wps:wsp>
+                  </a:graphicData>
+                </a:graphic>
+                <wp14:sizeRelH relativeFrom="margin">
+                  <wp14:pctWidth>0</wp14:pctWidth>
+                </wp14:sizeRelH>
+                <wp14:sizeRelV relativeFrom="margin">
+                  <wp14:pctHeight>0</wp14:pctHeight>
+                </wp14:sizeRelV>
+              </wp:anchor>
+            </w:drawing>
+          </mc:Choice>
+          <mc:Fallback>
+            <w:pict>
+              <v:oval w14:anchorId="120DBF1F" id="Oval 17" o:spid="_x0000_s1029" style="position:absolute;margin-left:527.5pt;margin-top:30.8pt;width:21.3pt;height:21.3pt;z-index:251675648;visibility:visible;mso-wrap-style:square;mso-width-percent:0;mso-height-percent:0;mso-wrap-distance-left:9pt;mso-wrap-distance-top:0;mso-wrap-distance-right:9pt;mso-wrap-distance-bottom:0;mso-position-horizontal:absolute;mso-position-horizontal-relative:text;mso-position-vertical:absolute;mso-position-vertical-relative:text;mso-width-percent:0;mso-height-percent:0;mso-width-relative:margin;mso-height-relative:margin;v-text-anchor:middle" o:gfxdata="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" fillcolor="#4472c4 [3204]" stroked="f" strokeweight="1pt">
+                <v:stroke joinstyle="miter"/>
+                <v:textbox inset="0,0,0,0">
+                  <w:txbxContent>
+                    <w:p>
+                      <w:pPr>
+                        <w:jc w:val="center"/>
+                        <w:rPr>
+                          <w:lang w:val="en-US"/>
+                        </w:rPr>
+                      </w:pPr>
+                      <w:r>
+                        <w:rPr>
+                          <w:lang w:val="en-US"/>
+                        </w:rPr>
+                        <w:t>%</w:t>
+                      </w:r>
+                    </w:p>
+                  </w:txbxContent>
+                </v:textbox>
+              </v:oval>
+            </w:pict>
+          </mc:Fallback>
+        </mc:AlternateContent>
+      </w:r>
+      <w:r>
+        <w:rPr>
+          <w:noProof/>
+        </w:rPr>
+        <mc:AlternateContent>
+          <mc:Choice Requires="wps">
+            <w:drawing>
+              <wp:anchor distT="0" distB="0" distL="114300" distR="114300" simplePos="0" relativeHeight="251673600" behindDoc="0" locked="0" layoutInCell="1" allowOverlap="1" wp14:anchorId="7F030539" wp14:editId="1353BDBD">
+                <wp:simplePos x="0" y="0"/>
+                <wp:positionH relativeFrom="column">
+                  <wp:posOffset>3670300</wp:posOffset>
+                </wp:positionH>
+                <wp:positionV relativeFrom="paragraph">
+                  <wp:posOffset>2518410</wp:posOffset>
+                </wp:positionV>
+                <wp:extent cx="520065" cy="302895"/>
+                <wp:effectExtent l="0" t="0" r="635" b="1905"/>
+                <wp:wrapNone/>
+                <wp:docPr id="14" name="Right Arrow 14"/>
+                <wp:cNvGraphicFramePr/>
+                <a:graphic xmlns:a="http://schemas.openxmlformats.org/drawingml/2006/main">
+                  <a:graphicData uri="http://schemas.microsoft.com/office/word/2010/wordprocessingShape">
+                    <wps:wsp>
+                      <wps:cNvSpPr/>
+                      <wps:spPr>
+                        <a:xfrm>
+                          <a:off x="0" y="0"/>
+                          <a:ext cx="520065" cy="302895"/>
+                        </a:xfrm>
+                        <a:prstGeom prst="rightArrow">
+                          <a:avLst>
+                            <a:gd name="adj1" fmla="val 50000"/>
+                            <a:gd name="adj2" fmla="val 74524"/>
+                          </a:avLst>
+                        </a:prstGeom>
+                        <a:solidFill>
+                          <a:srgbClr val="C00000"/>
+                        </a:solidFill>
+                        <a:ln>
+                          <a:noFill/>
+                        </a:ln>
+                      </wps:spPr>
+                      <wps:style>
+                        <a:lnRef idx="2">
+                          <a:schemeClr val="accent1">
+                            <a:shade val="50000"/>
+                          </a:schemeClr>
+                        </a:lnRef>
+                        <a:fillRef idx="1">
+                          <a:schemeClr val="accent1"/>
+                        </a:fillRef>
+                        <a:effectRef idx="0">
+                          <a:schemeClr val="accent1"/>
+                        </a:effectRef>
+                        <a:fontRef idx="minor">
+                          <a:schemeClr val="lt1"/>
+                        </a:fontRef>
+                      </wps:style>
+                      <wps:bodyPr rot="0" spcFirstLastPara="0" vertOverflow="overflow" horzOverflow="overflow" vert="horz" wrap="square" lIns="91440" tIns="45720" rIns="91440" bIns="45720" numCol="1" spcCol="0" rtlCol="0" fromWordArt="0" anchor="ctr" anchorCtr="0" forceAA="0" compatLnSpc="1">
+                        <a:prstTxWarp prst="textNoShape">
+                          <a:avLst/>
+                        </a:prstTxWarp>
+                        <a:noAutofit/>
+                      </wps:bodyPr>
+                    </wps:wsp>
+                  </a:graphicData>
+                </a:graphic>
+                <wp14:sizeRelH relativeFrom="margin">
+                  <wp14:pctWidth>0</wp14:pctWidth>
+                </wp14:sizeRelH>
+                <wp14:sizeRelV relativeFrom="margin">
+                  <wp14:pctHeight>0</wp14:pctHeight>
+                </wp14:sizeRelV>
+              </wp:anchor>
+            </w:drawing>
+          </mc:Choice>
+          <mc:Fallback>
+            <w:pict>
+              <v:shapetype w14:anchorId="67CDFFA5" id="_x0000_t13" coordsize="21600,21600" o:spt="13" adj="16200,5400" path="m@0,l@0@1,0@1,0@2@0@2@0,21600,21600,10800xe">
+                <v:stroke joinstyle="miter"/>
+                <v:formulas>
+                  <v:f eqn="val #0"/>
+                  <v:f eqn="val #1"/>
+                  <v:f eqn="sum height 0 #1"/>
+                  <v:f eqn="sum 10800 0 #1"/>
+                  <v:f eqn="sum width 0 #0"/>
+                  <v:f eqn="prod @4 @3 10800"/>
+                  <v:f eqn="sum width 0 @5"/>
+                </v:formulas>
+                <v:path o:connecttype="custom" o:connectlocs="@0,0;0,10800;@0,21600;21600,10800" o:connectangles="270,180,90,0" textboxrect="0,@1,@6,@2"/>
+                <v:handles>
+                  <v:h position="#0,#1" xrange="0,21600" yrange="0,10800"/>
+                </v:handles>
+              </v:shapetype>
+              <v:shape id="Right Arrow 14" o:spid="_x0000_s1026" type="#_x0000_t13" style="position:absolute;margin-left:289pt;margin-top:198.3pt;width:40.95pt;height:23.85pt;z-index:251673600;visibility:visible;mso-wrap-style:square;mso-width-percent:0;mso-height-percent:0;mso-wrap-distance-left:9pt;mso-wrap-distance-top:0;mso-wrap-distance-right:9pt;mso-wrap-distance-bottom:0;mso-position-horizontal:absolute;mso-position-horizontal-relative:text;mso-position-vertical:absolute;mso-position-vertical-relative:text;mso-width-percent:0;mso-height-percent:0;mso-width-relative:margin;mso-height-relative:margin;v-text-anchor:middle" o:gfxdata="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" adj="12225" fillcolor="#c00000" stroked="f" strokeweight="1pt"/>
+            </w:pict>
+          </mc:Fallback>
+        </mc:AlternateContent>
+      </w:r>
+      <w:r>
+        <w:rPr>
+          <w:noProof/>
+        </w:rPr>
+        <w:drawing>
+          <wp:inline distT="0" distB="0" distL="0" distR="0" wp14:anchorId="752FA6B7" wp14:editId="401BBB22">
+            <wp:extent cx="3351600" cy="7556400"/>
+            <wp:effectExtent l="0" t="0" r="0" b="0"/>
+            <wp:docPr id="7" name="Picture 7"/>
+            <wp:cNvGraphicFramePr>
+              <a:graphicFrameLocks xmlns:a="http://schemas.openxmlformats.org/drawingml/2006/main" noChangeAspect="1"/>
+            </wp:cNvGraphicFramePr>
+            <a:graphic xmlns:a="http://schemas.openxmlformats.org/drawingml/2006/main">
+              <a:graphicData uri="http://schemas.openxmlformats.org/drawingml/2006/picture">
+                <pic:pic xmlns:pic="http://schemas.openxmlformats.org/drawingml/2006/picture">
+                  <pic:nvPicPr>
+                    <pic:cNvPr id="4" name="Picture 4"/>
+                    <pic:cNvPicPr/>
+                  </pic:nvPicPr>
+                  <pic:blipFill>
+                    <a:blip r:embed="rId4">
+                      <a:extLst>
+                        <a:ext uri="{28A0092B-C50C-407E-A947-70E740481C1C}">
+                          <a14:useLocalDpi xmlns:a14="http://schemas.microsoft.com/office/drawing/2010/main" val="0"/>
+                        </a:ext>
+                      </a:extLst>
+                    </a:blip>
+                    <a:stretch>
+                      <a:fillRect/>
+                    </a:stretch>
+                  </pic:blipFill>
+                  <pic:spPr>
+                    <a:xfrm rot="16200000">
+                      <a:off x="0" y="0"/>
+                      <a:ext cx="3351600" cy="7556400"/>
+                    </a:xfrm>
+                    <a:prstGeom prst="rect">
+                      <a:avLst/>
+                    </a:prstGeom>
+                    <a:ln w="3175">
+                      <a:noFill/>
+                    </a:ln>
+                  </pic:spPr>
+                </pic:pic>
+              </a:graphicData>
+            </a:graphic>
+          </wp:inline>
+        </w:drawing>
+      </w:r>
+    </w:p>
     <w:sectPr>
-      <w:pgSz w:w="11906" w:h="16838"/>
+      <w:pgSz w:w="12240" w:h="27160"/>
       <w:pgMar w:top="0" w:right="0" w:bottom="0" w:left="0" w:header="709" w:footer="709" w:gutter="0"/>
       <w:cols w:space="708"/>
       <w:docGrid w:linePitch="360"/>
@@ -6004,6 +7473,9 @@
     <w:name w:val="Normal"/>
     <w:qFormat/>
     <w:rsid w:val="000C5B1A"/>
+    <w:rPr>
+      <w:rFonts w:eastAsiaTheme="minorEastAsia"/>
+    </w:rPr>
   </w:style>
   <w:style w:type="character" w:default="1" w:styleId="DefaultParagraphFont">
     <w:name w:val="Default Paragraph Font"/>

</xml_diff>